<commit_message>
QCM - modified verbiage for electronic storage throught document ot be either or for hardcopy onsite.... MANUAL LEP needs attention
</commit_message>
<xml_diff>
--- a/QCM/Alta Avionics QCM.docx
+++ b/QCM/Alta Avionics QCM.docx
@@ -1,6 +1,6 @@
 
 <file path=word/document.xml><?xml version="1.0" encoding="utf-8"?>
-<w:document xmlns:wpc="http://schemas.microsoft.com/office/word/2010/wordprocessingCanvas" xmlns:cx="http://schemas.microsoft.com/office/drawing/2014/chartex" xmlns:cx1="http://schemas.microsoft.com/office/drawing/2015/9/8/chartex" xmlns:cx2="http://schemas.microsoft.com/office/drawing/2015/10/21/chartex" xmlns:cx3="http://schemas.microsoft.com/office/drawing/2016/5/9/chartex" xmlns:cx4="http://schemas.microsoft.com/office/drawing/2016/5/10/chartex" xmlns:cx5="http://schemas.microsoft.com/office/drawing/2016/5/11/chartex" xmlns:cx6="http://schemas.microsoft.com/office/drawing/2016/5/12/chartex" xmlns:cx7="http://schemas.microsoft.com/office/drawing/2016/5/13/chartex" xmlns:cx8="http://schemas.microsoft.com/office/drawing/2016/5/14/chartex" xmlns:mc="http://schemas.openxmlformats.org/markup-compatibility/2006" xmlns:aink="http://schemas.microsoft.com/office/drawing/2016/ink" xmlns:am3d="http://schemas.microsoft.com/office/drawing/2017/model3d" xmlns:o="urn:schemas-microsoft-com:office:office" xmlns:r="http://schemas.openxmlformats.org/officeDocument/2006/relationships" xmlns:m="http://schemas.openxmlformats.org/officeDocument/2006/math" xmlns:v="urn:schemas-microsoft-com:vml" xmlns:wp14="http://schemas.microsoft.com/office/word/2010/wordprocessingDrawing" xmlns:wp="http://schemas.openxmlformats.org/drawingml/2006/wordprocessingDrawing" xmlns:w10="urn:schemas-microsoft-com:office:word" xmlns:w="http://schemas.openxmlformats.org/wordprocessingml/2006/main" xmlns:w14="http://schemas.microsoft.com/office/word/2010/wordml" xmlns:w15="http://schemas.microsoft.com/office/word/2012/wordml" xmlns:w16cid="http://schemas.microsoft.com/office/word/2016/wordml/cid" xmlns:w16se="http://schemas.microsoft.com/office/word/2015/wordml/symex" xmlns:wpg="http://schemas.microsoft.com/office/word/2010/wordprocessingGroup" xmlns:wpi="http://schemas.microsoft.com/office/word/2010/wordprocessingInk" xmlns:wne="http://schemas.microsoft.com/office/word/2006/wordml" xmlns:wps="http://schemas.microsoft.com/office/word/2010/wordprocessingShape" mc:Ignorable="w14 w15 w16se w16cid wp14">
+<w:document xmlns:wpc="http://schemas.microsoft.com/office/word/2010/wordprocessingCanvas" xmlns:cx="http://schemas.microsoft.com/office/drawing/2014/chartex" xmlns:cx1="http://schemas.microsoft.com/office/drawing/2015/9/8/chartex" xmlns:cx2="http://schemas.microsoft.com/office/drawing/2015/10/21/chartex" xmlns:cx3="http://schemas.microsoft.com/office/drawing/2016/5/9/chartex" xmlns:cx4="http://schemas.microsoft.com/office/drawing/2016/5/10/chartex" xmlns:cx5="http://schemas.microsoft.com/office/drawing/2016/5/11/chartex" xmlns:cx6="http://schemas.microsoft.com/office/drawing/2016/5/12/chartex" xmlns:cx7="http://schemas.microsoft.com/office/drawing/2016/5/13/chartex" xmlns:cx8="http://schemas.microsoft.com/office/drawing/2016/5/14/chartex" xmlns:mc="http://schemas.openxmlformats.org/markup-compatibility/2006" xmlns:aink="http://schemas.microsoft.com/office/drawing/2016/ink" xmlns:am3d="http://schemas.microsoft.com/office/drawing/2017/model3d" xmlns:o="urn:schemas-microsoft-com:office:office" xmlns:r="http://schemas.openxmlformats.org/officeDocument/2006/relationships" xmlns:m="http://schemas.openxmlformats.org/officeDocument/2006/math" xmlns:v="urn:schemas-microsoft-com:vml" xmlns:wp14="http://schemas.microsoft.com/office/word/2010/wordprocessingDrawing" xmlns:wp="http://schemas.openxmlformats.org/drawingml/2006/wordprocessingDrawing" xmlns:w10="urn:schemas-microsoft-com:office:word" xmlns:w="http://schemas.openxmlformats.org/wordprocessingml/2006/main" xmlns:w14="http://schemas.microsoft.com/office/word/2010/wordml" xmlns:w15="http://schemas.microsoft.com/office/word/2012/wordml" xmlns:w16cex="http://schemas.microsoft.com/office/word/2018/wordml/cex" xmlns:w16cid="http://schemas.microsoft.com/office/word/2016/wordml/cid" xmlns:w16="http://schemas.microsoft.com/office/word/2018/wordml" xmlns:w16se="http://schemas.microsoft.com/office/word/2015/wordml/symex" xmlns:wpg="http://schemas.microsoft.com/office/word/2010/wordprocessingGroup" xmlns:wpi="http://schemas.microsoft.com/office/word/2010/wordprocessingInk" xmlns:wne="http://schemas.microsoft.com/office/word/2006/wordml" xmlns:wps="http://schemas.microsoft.com/office/word/2010/wordprocessingShape" mc:Ignorable="w14 w15 w16se w16cid w16 w16cex wp14">
   <w:body>
     <w:p>
       <w:pPr>
@@ -16,7 +16,7 @@
           <w:noProof/>
         </w:rPr>
         <w:drawing>
-          <wp:inline distT="0" distB="0" distL="0" distR="0" wp14:anchorId="0C7B30B9" wp14:editId="08A7F002">
+          <wp:inline distT="0" distB="0" distL="0" distR="0" wp14:anchorId="1CB8EE9E" wp14:editId="7DA6EB40">
             <wp:extent cx="3810000" cy="1803400"/>
             <wp:effectExtent l="0" t="0" r="0" b="0"/>
             <wp:docPr id="2" name="Picture 2"/>
@@ -173,8 +173,17 @@
           <w:b/>
           <w:sz w:val="36"/>
         </w:rPr>
-        <w:t>CRS# 7AYR463B</w:t>
-      </w:r>
+        <w:t xml:space="preserve">CRS# </w:t>
+      </w:r>
+      <w:proofErr w:type="spellStart"/>
+      <w:r>
+        <w:rPr>
+          <w:b/>
+          <w:sz w:val="36"/>
+        </w:rPr>
+        <w:t>xxxxxxx</w:t>
+      </w:r>
+      <w:proofErr w:type="spellEnd"/>
     </w:p>
     <w:p>
       <w:pPr>
@@ -248,12 +257,7 @@
             <w:pStyle w:val="Heading1"/>
           </w:pPr>
           <w:r>
-            <w:t>Table of Conten</w:t>
-          </w:r>
-          <w:bookmarkStart w:id="6" w:name="_GoBack"/>
-          <w:bookmarkEnd w:id="6"/>
-          <w:r>
-            <w:t>ts</w:t>
+            <w:t>Table of Contents</w:t>
           </w:r>
           <w:bookmarkEnd w:id="5"/>
           <w:r>
@@ -5397,12 +5401,12 @@
       <w:pPr>
         <w:pStyle w:val="Heading1"/>
       </w:pPr>
-      <w:bookmarkStart w:id="7" w:name="_Toc36202869"/>
+      <w:bookmarkStart w:id="6" w:name="_Toc36202869"/>
       <w:r>
         <w:lastRenderedPageBreak/>
         <w:t>Introduction</w:t>
       </w:r>
-      <w:bookmarkEnd w:id="7"/>
+      <w:bookmarkEnd w:id="6"/>
     </w:p>
     <w:p>
       <w:r>
@@ -5462,12 +5466,12 @@
       <w:pPr>
         <w:pStyle w:val="Heading1"/>
       </w:pPr>
-      <w:bookmarkStart w:id="8" w:name="_Toc36202870"/>
+      <w:bookmarkStart w:id="7" w:name="_Toc36202870"/>
       <w:r>
         <w:lastRenderedPageBreak/>
         <w:t>Manual Control</w:t>
       </w:r>
-      <w:bookmarkEnd w:id="8"/>
+      <w:bookmarkEnd w:id="7"/>
     </w:p>
     <w:p>
       <w:r>
@@ -5637,12 +5641,12 @@
       <w:pPr>
         <w:pStyle w:val="Heading2"/>
       </w:pPr>
-      <w:bookmarkStart w:id="9" w:name="_Toc36202871"/>
+      <w:bookmarkStart w:id="8" w:name="_Toc36202871"/>
       <w:r>
         <w:lastRenderedPageBreak/>
         <w:t>Satellite Facilities</w:t>
       </w:r>
-      <w:bookmarkEnd w:id="9"/>
+      <w:bookmarkEnd w:id="8"/>
     </w:p>
     <w:p>
       <w:r>
@@ -5670,11 +5674,11 @@
       <w:pPr>
         <w:pStyle w:val="Heading1"/>
       </w:pPr>
-      <w:bookmarkStart w:id="10" w:name="_Toc36202872"/>
+      <w:bookmarkStart w:id="9" w:name="_Toc36202872"/>
       <w:r>
         <w:t>Record of Revision</w:t>
       </w:r>
-      <w:bookmarkEnd w:id="10"/>
+      <w:bookmarkEnd w:id="9"/>
     </w:p>
     <w:tbl>
       <w:tblPr>
@@ -5859,12 +5863,12 @@
       <w:pPr>
         <w:pStyle w:val="Heading1"/>
       </w:pPr>
-      <w:bookmarkStart w:id="11" w:name="_Toc36202873"/>
+      <w:bookmarkStart w:id="10" w:name="_Toc36202873"/>
       <w:r>
         <w:lastRenderedPageBreak/>
         <w:t>Satellite Facilities Requirement</w:t>
       </w:r>
-      <w:bookmarkEnd w:id="11"/>
+      <w:bookmarkEnd w:id="10"/>
     </w:p>
     <w:p>
       <w:r>
@@ -5887,65 +5891,58 @@
       <w:pPr>
         <w:pStyle w:val="Heading1"/>
       </w:pPr>
-      <w:bookmarkStart w:id="12" w:name="_Toc36202874"/>
+      <w:bookmarkStart w:id="11" w:name="_Toc36202874"/>
       <w:r>
         <w:lastRenderedPageBreak/>
         <w:t>General Inspection Procedures</w:t>
       </w:r>
+      <w:bookmarkEnd w:id="11"/>
+    </w:p>
+    <w:p>
+      <w:r>
+        <w:t>All supervisors, inspectors, and technicians are required to be thoroughly familiar with the inspection requirements, and procedures described in this manual, Code of Federal Regulations (CFR’s), airworthiness directives, advisory circulars, manufacturer's service letters, bulletins, and engineering orders.</w:t>
+      </w:r>
+    </w:p>
+    <w:p>
+      <w:r>
+        <w:t>The general inspection system requires technicians to sign their initials for work performed by them on the appropriate inspection form, checklist, tag, or sticker, prior to submitting the item to inspectors for final acceptance. Inspectors will indicate their acceptance of work performed with their signature, or initials on the appropriate work forms.</w:t>
+      </w:r>
+    </w:p>
+    <w:p>
+      <w:r>
+        <w:t>Authorized handwritten signatures and initials are contained in the Roster of Repair</w:t>
+      </w:r>
+      <w:r>
+        <w:t xml:space="preserve"> </w:t>
+      </w:r>
+      <w:r>
+        <w:t>Station Personnel. All authorized electronic signatures and initials will be stored on Alta Avionics, LLC’s. computer system and will be password protected. The Quality Assurance Manager is responsible to the Chief Inspector for full compliance with all procedures outlined, as appropriate to any item being inspected, repaired, overhauled, or altered by this repair station.</w:t>
+      </w:r>
+    </w:p>
+    <w:p>
+      <w:pPr>
+        <w:pStyle w:val="Heading2"/>
+      </w:pPr>
+      <w:bookmarkStart w:id="12" w:name="_Toc36202875"/>
+      <w:r>
+        <w:t>Satellite Facilities Requirement</w:t>
+      </w:r>
       <w:bookmarkEnd w:id="12"/>
     </w:p>
     <w:p>
       <w:r>
-        <w:t>All supervisors, inspectors, and technicians are required to be thoroughly familiar with the inspection requirements, and procedures described in this manual, Code of Federal Regulations (CFR’s), airworthiness directives, advisory circulars, manufacturer's service letters, bulletins, and engineering orders.</w:t>
-      </w:r>
-    </w:p>
-    <w:p>
-      <w:r>
-        <w:t>The general inspection system requires technicians to sign their initials for work performed by them on the appropriate inspection form, checklist, tag, or sticker, prior to submitting the item to inspectors for final acceptance. Inspectors will indicate their acceptance of work performed with their signature, or initials on the appropriate work forms.</w:t>
-      </w:r>
-    </w:p>
-    <w:p>
-      <w:r>
-        <w:t xml:space="preserve">Authorized handwritten signatures and initials are contained in the Roster of </w:t>
-      </w:r>
-      <w:proofErr w:type="spellStart"/>
-      <w:r>
-        <w:t>RepairStation</w:t>
-      </w:r>
-      <w:proofErr w:type="spellEnd"/>
-      <w:r>
-        <w:t xml:space="preserve"> Personnel. All authorized electronic signatures and initials will be stored on Alta Avionics, LLC’s. computer system and will be password protected. The Quality Assurance Manager is responsible to the Chief Inspector for full compliance with all procedures outlined, as appropriate to any item being inspected, repaired, overhauled, or altered by this repair station.</w:t>
+        <w:t>All satellite facilities operating under Alta Avionics, LLC will adhere to all requirements set forth by the FAA approved Quality Control Manual. Any differences in procedure will be address in an attached appendix.</w:t>
       </w:r>
     </w:p>
     <w:p>
       <w:pPr>
         <w:pStyle w:val="Heading2"/>
       </w:pPr>
-      <w:bookmarkStart w:id="13" w:name="_Toc36202875"/>
-      <w:r>
-        <w:t>Satellite Facilities Requirement</w:t>
+      <w:bookmarkStart w:id="13" w:name="_Toc36202876"/>
+      <w:r>
+        <w:t>Inspection Stamps</w:t>
       </w:r>
       <w:bookmarkEnd w:id="13"/>
-    </w:p>
-    <w:p>
-      <w:r>
-        <w:t>All satellite facilities operating under Alta Avionics, LLC will adhere to all requirements set forth by the FAA approved Quality Control Manual. Any differences in procedure will be address in an attached appendix.</w:t>
-      </w:r>
-    </w:p>
-    <w:p>
-      <w:pPr>
-        <w:pStyle w:val="Heading2"/>
-      </w:pPr>
-      <w:bookmarkStart w:id="14" w:name="_Toc36202876"/>
-      <w:r>
-        <w:t>Inspection Stamps</w:t>
-      </w:r>
-      <w:bookmarkEnd w:id="14"/>
-    </w:p>
-    <w:p>
-      <w:r>
-        <w:t xml:space="preserve">Inspection stamps for aircraft technicians will no longer be used by Alta Avionics, LLC and therefore, all assigned as well as retired stamps will be surrendered and destroyed. </w:t>
-      </w:r>
     </w:p>
     <w:p>
       <w:r>
@@ -5967,12 +5964,12 @@
       <w:pPr>
         <w:pStyle w:val="Heading1"/>
       </w:pPr>
-      <w:bookmarkStart w:id="15" w:name="_Toc36202877"/>
+      <w:bookmarkStart w:id="14" w:name="_Toc36202877"/>
       <w:r>
         <w:lastRenderedPageBreak/>
         <w:t>Incoming Parts and Materials Inspection</w:t>
       </w:r>
-      <w:bookmarkEnd w:id="15"/>
+      <w:bookmarkEnd w:id="14"/>
     </w:p>
     <w:p>
       <w:pPr>
@@ -5982,7 +5979,15 @@
         <w:t>Alta Avionics, LLC</w:t>
       </w:r>
       <w:r>
-        <w:t xml:space="preserve"> designated inspection personnel shall inspect all incoming parts, standard parts, and raw materials for; identification, traceability to an FAA approved or authorized repair organization or manufacturer, and/or an established industry or U.S. specification, lot or batch numbers traceable to supplier’s documentation, shelf life status, contamination, shipping damage, and state of preservation (ref. AC 20-62 as revised). </w:t>
+        <w:t xml:space="preserve"> designated inspection personnel shall inspect all incoming parts, standard parts, and raw materials for; identification, traceability to an FAA approved or authorized repair organization or manufacturer, and/or an established industry or U.S. specification, lot or batch numbers traceable to supplier’s documentation, </w:t>
+      </w:r>
+      <w:proofErr w:type="gramStart"/>
+      <w:r>
+        <w:t>shelf life</w:t>
+      </w:r>
+      <w:proofErr w:type="gramEnd"/>
+      <w:r>
+        <w:t xml:space="preserve"> status, contamination, shipping damage, and state of preservation (ref. AC 20-62 as revised). </w:t>
       </w:r>
     </w:p>
     <w:p>
@@ -6014,7 +6019,22 @@
         <w:spacing w:before="0" w:after="160"/>
       </w:pPr>
       <w:r>
-        <w:t>Obligated parts will be tagged with “Locator/Status” tag (KA-11) for immediate use by requesting technician. Any remaining parts will be categorized and placed into inventory.</w:t>
+        <w:t xml:space="preserve">Obligated parts will be tagged with “Locator/Status” tag </w:t>
+      </w:r>
+      <w:r>
+        <w:rPr>
+          <w:highlight w:val="green"/>
+        </w:rPr>
+        <w:t>(KA-11)</w:t>
+      </w:r>
+      <w:r>
+        <w:t xml:space="preserve"> </w:t>
+      </w:r>
+      <w:r>
+        <w:rPr>
+          <w:highlight w:val="yellow"/>
+        </w:rPr>
+        <w:t>for immediate use by requesting technician. Any remaining parts will be categorized and placed into inventory.</w:t>
       </w:r>
     </w:p>
     <w:p>
@@ -6038,7 +6058,13 @@
         <w:spacing w:before="0" w:after="160"/>
       </w:pPr>
       <w:r>
-        <w:t>Suspected Unapproved Parts will be segregated in a special holding area designated by the QA Manager awaiting disposition. Detailed procedures for Suspected Unapproved Parts are found in the Detailed Procedures Manual. ESDS procedures shall be complied with as described in the Detailed Procedures Manual.</w:t>
+        <w:rPr>
+          <w:highlight w:val="cyan"/>
+        </w:rPr>
+        <w:t>Suspected Unapproved Parts</w:t>
+      </w:r>
+      <w:r>
+        <w:t xml:space="preserve"> will be segregated in a special holding area designated by the QA Manager awaiting disposition. Detailed procedures for Suspected Unapproved Parts are found in the Detailed Procedures Manual. ESDS procedures shall be complied with as described in the Detailed Procedures Manual.</w:t>
       </w:r>
     </w:p>
     <w:p>
@@ -6046,7 +6072,16 @@
         <w:spacing w:before="0" w:after="160"/>
       </w:pPr>
       <w:r>
-        <w:t>Detailed procedures for receiving parts are found in the Detailed Procedures Manual.</w:t>
+        <w:t xml:space="preserve">Detailed procedures for receiving parts are found in the </w:t>
+      </w:r>
+      <w:r>
+        <w:rPr>
+          <w:highlight w:val="green"/>
+        </w:rPr>
+        <w:t>Detailed Procedures Manual</w:t>
+      </w:r>
+      <w:r>
+        <w:t>.</w:t>
       </w:r>
     </w:p>
     <w:p>
@@ -6092,12 +6127,20 @@
       <w:pPr>
         <w:pStyle w:val="Heading1"/>
       </w:pPr>
-      <w:bookmarkStart w:id="16" w:name="_Toc36202878"/>
+      <w:bookmarkStart w:id="15" w:name="_Toc36202878"/>
       <w:r>
         <w:lastRenderedPageBreak/>
-        <w:t>Stock Control, Segregation And Identification</w:t>
-      </w:r>
-      <w:bookmarkEnd w:id="16"/>
+        <w:t xml:space="preserve">Stock Control, Segregation </w:t>
+      </w:r>
+      <w:proofErr w:type="gramStart"/>
+      <w:r>
+        <w:t>And</w:t>
+      </w:r>
+      <w:proofErr w:type="gramEnd"/>
+      <w:r>
+        <w:t xml:space="preserve"> Identification</w:t>
+      </w:r>
+      <w:bookmarkEnd w:id="15"/>
     </w:p>
     <w:p>
       <w:pPr>
@@ -6112,7 +6155,15 @@
         <w:spacing w:before="0" w:after="160"/>
       </w:pPr>
       <w:r>
-        <w:t>Items which have shelf life will be so arranged that the items with the shortest remaining shelf life will be issued first. The more recently procured items will be placed in the rear portion of the storage bin/area. These parts will be dated to insure that the shelf life is not exceeded.</w:t>
+        <w:t xml:space="preserve">Items which have shelf life will be so arranged that the items with the shortest remaining shelf life will be issued first. The more recently procured items will be placed in the rear portion of the storage bin/area. These parts will be dated to </w:t>
+      </w:r>
+      <w:proofErr w:type="gramStart"/>
+      <w:r>
+        <w:t>insure</w:t>
+      </w:r>
+      <w:proofErr w:type="gramEnd"/>
+      <w:r>
+        <w:t xml:space="preserve"> that the shelf life is not exceeded.</w:t>
       </w:r>
     </w:p>
     <w:p>
@@ -6123,10 +6174,24 @@
         <w:t xml:space="preserve">All parts and materials utilized for </w:t>
       </w:r>
       <w:r>
-        <w:t>Alta Avionics, LLC</w:t>
-      </w:r>
-      <w:r>
-        <w:t xml:space="preserve"> shall be classified as to TYPE as described herein. Detailed procedures for disposition of these parts are described in the Detailed Procedures Manual.</w:t>
+        <w:t xml:space="preserve">Alta </w:t>
+      </w:r>
+      <w:proofErr w:type="gramStart"/>
+      <w:r>
+        <w:t>Avionics,</w:t>
+      </w:r>
+      <w:proofErr w:type="gramEnd"/>
+      <w:r>
+        <w:t xml:space="preserve"> LLC</w:t>
+      </w:r>
+      <w:r>
+        <w:t xml:space="preserve"> shall be classified as to TYPE as described herein. Detailed procedures for disposition of these parts are described in the </w:t>
+      </w:r>
+      <w:r>
+        <w:rPr>
+          <w:highlight w:val="green"/>
+        </w:rPr>
+        <w:t>Detailed Procedures Manual.</w:t>
       </w:r>
     </w:p>
     <w:p>
@@ -6140,7 +6205,15 @@
         <w:t xml:space="preserve"> </w:t>
       </w:r>
       <w:r>
-        <w:t>Parts And Materials:</w:t>
+        <w:t xml:space="preserve">Parts </w:t>
+      </w:r>
+      <w:proofErr w:type="gramStart"/>
+      <w:r>
+        <w:t>And</w:t>
+      </w:r>
+      <w:proofErr w:type="gramEnd"/>
+      <w:r>
+        <w:t xml:space="preserve"> Materials:</w:t>
       </w:r>
     </w:p>
     <w:p>
@@ -6180,7 +6253,15 @@
         <w:t xml:space="preserve"> </w:t>
       </w:r>
       <w:r>
-        <w:t>Parts And Materials:</w:t>
+        <w:t xml:space="preserve">Parts </w:t>
+      </w:r>
+      <w:proofErr w:type="gramStart"/>
+      <w:r>
+        <w:t>And</w:t>
+      </w:r>
+      <w:proofErr w:type="gramEnd"/>
+      <w:r>
+        <w:t xml:space="preserve"> Materials:</w:t>
       </w:r>
     </w:p>
     <w:p>
@@ -6233,7 +6314,15 @@
         <w:t xml:space="preserve"> </w:t>
       </w:r>
       <w:r>
-        <w:t>Parts And Materials:</w:t>
+        <w:t xml:space="preserve">Parts </w:t>
+      </w:r>
+      <w:proofErr w:type="gramStart"/>
+      <w:r>
+        <w:t>And</w:t>
+      </w:r>
+      <w:proofErr w:type="gramEnd"/>
+      <w:r>
+        <w:t xml:space="preserve"> Materials:</w:t>
       </w:r>
     </w:p>
     <w:p>
@@ -6273,7 +6362,15 @@
         <w:t xml:space="preserve"> </w:t>
       </w:r>
       <w:r>
-        <w:t>Parts And Materials</w:t>
+        <w:t xml:space="preserve">Parts </w:t>
+      </w:r>
+      <w:proofErr w:type="gramStart"/>
+      <w:r>
+        <w:t>And</w:t>
+      </w:r>
+      <w:proofErr w:type="gramEnd"/>
+      <w:r>
+        <w:t xml:space="preserve"> Materials</w:t>
       </w:r>
     </w:p>
     <w:p>
@@ -6335,25 +6432,80 @@
       <w:pPr>
         <w:pStyle w:val="Heading1"/>
       </w:pPr>
-      <w:bookmarkStart w:id="17" w:name="_Toc36202879"/>
-      <w:r>
-        <w:t>Shelf Life Program</w:t>
-      </w:r>
-      <w:bookmarkEnd w:id="17"/>
-    </w:p>
-    <w:p>
-      <w:r>
-        <w:t>Items having a specific shelf life will be assigned a control number, and be listed in the Shelf Life Log, which will be kept by the Quality Assurance Manager. The expiration date and the control number will be clearly marked on Form AA-23 (Shelf Life Item), and placed on each item, (a sample of this form is found in the Forms Manual).</w:t>
-      </w:r>
-    </w:p>
-    <w:p>
-      <w:r>
-        <w:t>The Quality Assurance Manager will review the shelf life log monthly. Any items that will expire during the next month will be re-ordered, if deemed necessary, and any expired items shall be removed from stock.</w:t>
-      </w:r>
-    </w:p>
-    <w:p>
-      <w:r>
-        <w:t>The Quality Assurance Manager is responsible to the Chief Inspector for the shelf life program. In the absence of the Quality Assurance Manager, the Chief Inspector, or his/her designee will administer the program.</w:t>
+      <w:bookmarkStart w:id="16" w:name="_Toc36202879"/>
+      <w:proofErr w:type="gramStart"/>
+      <w:r>
+        <w:t>Shelf Life</w:t>
+      </w:r>
+      <w:proofErr w:type="gramEnd"/>
+      <w:r>
+        <w:t xml:space="preserve"> Program</w:t>
+      </w:r>
+      <w:bookmarkEnd w:id="16"/>
+    </w:p>
+    <w:p>
+      <w:r>
+        <w:t xml:space="preserve">Items having a specific shelf life will be assigned a control number, and be listed in the </w:t>
+      </w:r>
+      <w:proofErr w:type="gramStart"/>
+      <w:r>
+        <w:t>Shelf Life</w:t>
+      </w:r>
+      <w:proofErr w:type="gramEnd"/>
+      <w:r>
+        <w:t xml:space="preserve"> Log, which will be kept by the Quality Assurance Manager. The expiration date and the control number will be clearly marked</w:t>
+      </w:r>
+      <w:r>
+        <w:t xml:space="preserve"> </w:t>
+      </w:r>
+      <w:r>
+        <w:rPr>
+          <w:highlight w:val="green"/>
+        </w:rPr>
+        <w:t>on Form AA-23 (</w:t>
+      </w:r>
+      <w:proofErr w:type="gramStart"/>
+      <w:r>
+        <w:rPr>
+          <w:highlight w:val="green"/>
+        </w:rPr>
+        <w:t>Shelf Life</w:t>
+      </w:r>
+      <w:proofErr w:type="gramEnd"/>
+      <w:r>
+        <w:rPr>
+          <w:highlight w:val="green"/>
+        </w:rPr>
+        <w:t xml:space="preserve"> Item</w:t>
+      </w:r>
+      <w:r>
+        <w:t>), and placed on each item, (a sample of this form is found in the Forms Manual).</w:t>
+      </w:r>
+    </w:p>
+    <w:p>
+      <w:r>
+        <w:t xml:space="preserve">The Quality Assurance Manager will review the </w:t>
+      </w:r>
+      <w:proofErr w:type="gramStart"/>
+      <w:r>
+        <w:t>shelf life</w:t>
+      </w:r>
+      <w:proofErr w:type="gramEnd"/>
+      <w:r>
+        <w:t xml:space="preserve"> log monthly. Any items that will expire during the next month will be re-ordered, if deemed necessary, and any expired items shall be removed from stock.</w:t>
+      </w:r>
+    </w:p>
+    <w:p>
+      <w:r>
+        <w:t xml:space="preserve">The Quality Assurance Manager is responsible to the Chief Inspector for the </w:t>
+      </w:r>
+      <w:proofErr w:type="gramStart"/>
+      <w:r>
+        <w:t>shelf life</w:t>
+      </w:r>
+      <w:proofErr w:type="gramEnd"/>
+      <w:r>
+        <w:t xml:space="preserve"> program. In the absence of the Quality Assurance Manager, the Chief Inspector, or his/her designee will administer the program.</w:t>
       </w:r>
     </w:p>
     <w:p>
@@ -6385,11 +6537,11 @@
       <w:pPr>
         <w:pStyle w:val="Heading1"/>
       </w:pPr>
-      <w:bookmarkStart w:id="18" w:name="_Toc36202880"/>
+      <w:bookmarkStart w:id="17" w:name="_Toc36202880"/>
       <w:r>
         <w:t>Handling of Units/Appliances</w:t>
       </w:r>
-      <w:bookmarkEnd w:id="18"/>
+      <w:bookmarkEnd w:id="17"/>
     </w:p>
     <w:p>
       <w:pPr>
@@ -6435,12 +6587,12 @@
       <w:pPr>
         <w:pStyle w:val="Heading1"/>
       </w:pPr>
-      <w:bookmarkStart w:id="19" w:name="_Toc36202881"/>
+      <w:bookmarkStart w:id="18" w:name="_Toc36202881"/>
       <w:r>
         <w:lastRenderedPageBreak/>
         <w:t>Work Process</w:t>
       </w:r>
-      <w:bookmarkEnd w:id="19"/>
+      <w:bookmarkEnd w:id="18"/>
     </w:p>
     <w:p>
       <w:r>
@@ -6476,22 +6628,22 @@
       <w:pPr>
         <w:pStyle w:val="Heading1"/>
       </w:pPr>
-      <w:bookmarkStart w:id="20" w:name="_Toc36202882"/>
+      <w:bookmarkStart w:id="19" w:name="_Toc36202882"/>
       <w:r>
         <w:lastRenderedPageBreak/>
         <w:t>Inspections</w:t>
       </w:r>
+      <w:bookmarkEnd w:id="19"/>
+    </w:p>
+    <w:p>
+      <w:pPr>
+        <w:pStyle w:val="Heading2"/>
+      </w:pPr>
+      <w:bookmarkStart w:id="20" w:name="_Toc36202883"/>
+      <w:r>
+        <w:t>Preliminary Inspection</w:t>
+      </w:r>
       <w:bookmarkEnd w:id="20"/>
-    </w:p>
-    <w:p>
-      <w:pPr>
-        <w:pStyle w:val="Heading2"/>
-      </w:pPr>
-      <w:bookmarkStart w:id="21" w:name="_Toc36202883"/>
-      <w:r>
-        <w:t>Preliminary Inspection</w:t>
-      </w:r>
-      <w:bookmarkEnd w:id="21"/>
     </w:p>
     <w:p>
       <w:r>
@@ -6505,9 +6657,18 @@
           <w:ilvl w:val="0"/>
           <w:numId w:val="5"/>
         </w:numPr>
-      </w:pPr>
-      <w:r>
-        <w:t>For appliances, a visual inspection and functional test will be performed, and any obvious defects will be noted on Form K-03.2 (Work Traveler);</w:t>
+        <w:rPr>
+          <w:highlight w:val="green"/>
+        </w:rPr>
+      </w:pPr>
+      <w:r>
+        <w:t xml:space="preserve">For appliances, a visual inspection and functional test will be performed, and any obvious defects will be noted on </w:t>
+      </w:r>
+      <w:r>
+        <w:rPr>
+          <w:highlight w:val="green"/>
+        </w:rPr>
+        <w:t>Form K-03.2 (Work Traveler);</w:t>
       </w:r>
     </w:p>
     <w:p>
@@ -6546,7 +6707,13 @@
         </w:tabs>
       </w:pPr>
       <w:r>
-        <w:t>For aircraft, a general visual inspection and functional test of the system, or systems to undergo maintenance or alteration will be performed, and any obvious defects will be noted on Form K-03.2 (Work Traveler);</w:t>
+        <w:t xml:space="preserve">For aircraft, a general visual inspection and functional test of the system, or systems to undergo maintenance or alteration will be performed, and any obvious defects will be noted on </w:t>
+      </w:r>
+      <w:r>
+        <w:rPr>
+          <w:highlight w:val="green"/>
+        </w:rPr>
+        <w:t>Form K-03.2 (Work Traveler);</w:t>
       </w:r>
     </w:p>
     <w:p>
@@ -6568,11 +6735,11 @@
       <w:pPr>
         <w:pStyle w:val="Heading2"/>
       </w:pPr>
-      <w:bookmarkStart w:id="22" w:name="_Toc36202884"/>
+      <w:bookmarkStart w:id="21" w:name="_Toc36202884"/>
       <w:r>
         <w:t>In Progress Inspection</w:t>
       </w:r>
-      <w:bookmarkEnd w:id="22"/>
+      <w:bookmarkEnd w:id="21"/>
     </w:p>
     <w:p>
       <w:r>
@@ -6625,11 +6792,11 @@
       <w:pPr>
         <w:pStyle w:val="Heading2"/>
       </w:pPr>
-      <w:bookmarkStart w:id="23" w:name="_Toc36202885"/>
+      <w:bookmarkStart w:id="22" w:name="_Toc36202885"/>
       <w:r>
         <w:t>Hidden Damage Inspection</w:t>
       </w:r>
-      <w:bookmarkEnd w:id="23"/>
+      <w:bookmarkEnd w:id="22"/>
     </w:p>
     <w:p>
       <w:r>
@@ -6685,93 +6852,101 @@
       <w:pPr>
         <w:pStyle w:val="Heading2"/>
       </w:pPr>
-      <w:bookmarkStart w:id="24" w:name="_Toc36202886"/>
+      <w:bookmarkStart w:id="23" w:name="_Toc36202886"/>
       <w:r>
         <w:lastRenderedPageBreak/>
         <w:t>Inspection Continuity</w:t>
       </w:r>
+      <w:bookmarkEnd w:id="23"/>
+    </w:p>
+    <w:p>
+      <w:r>
+        <w:t xml:space="preserve">Inspections will include incoming material, preliminary, in progress, hidden damage, final, and where applicable, will be accomplished on all items, or components as they progress through the various stages of repair, or overhaul at </w:t>
+      </w:r>
+      <w:r>
+        <w:t>Alta</w:t>
+      </w:r>
+      <w:r>
+        <w:t xml:space="preserve"> Avionics, </w:t>
+      </w:r>
+      <w:r>
+        <w:t>LLC</w:t>
+      </w:r>
+      <w:r>
+        <w:t>.</w:t>
+      </w:r>
+    </w:p>
+    <w:p>
+      <w:r>
+        <w:t>In the event a given task may see personnel change due to unforeseen events, shift</w:t>
+      </w:r>
+      <w:r>
+        <w:t xml:space="preserve"> </w:t>
+      </w:r>
+      <w:r>
+        <w:t>changes, personnel change, etc. `the technician will debrief the service department</w:t>
+      </w:r>
+      <w:r>
+        <w:t xml:space="preserve"> </w:t>
+      </w:r>
+      <w:r>
+        <w:t>supervisor and will record all labor on Form K-03.2 (Work Traveler).</w:t>
+      </w:r>
+    </w:p>
+    <w:p>
+      <w:r>
+        <w:t>All inspections, tests, and calibrations, as appropriate, will be accomplished in</w:t>
+      </w:r>
+      <w:r>
+        <w:t xml:space="preserve"> </w:t>
+      </w:r>
+      <w:r>
+        <w:t>accordance with applicable manufacturers' recommendations, or approved methods and</w:t>
+      </w:r>
+      <w:r>
+        <w:t xml:space="preserve"> </w:t>
+      </w:r>
+      <w:r>
+        <w:t>procedures acceptable to the administrator.</w:t>
+      </w:r>
+    </w:p>
+    <w:p>
+      <w:r>
+        <w:t>Records of all inspections, tests, and calibrations, as appropriate, will be made by the</w:t>
+      </w:r>
+      <w:r>
+        <w:t xml:space="preserve"> </w:t>
+      </w:r>
+      <w:r>
+        <w:t>inspector performing the inspection, and recorded on Form K-03.2 (Work Traveler), and</w:t>
+      </w:r>
+      <w:r>
+        <w:t xml:space="preserve"> </w:t>
+      </w:r>
+      <w:r>
+        <w:t>retained by the repair station</w:t>
+      </w:r>
+    </w:p>
+    <w:p>
+      <w:pPr>
+        <w:pStyle w:val="Heading2"/>
+      </w:pPr>
+      <w:bookmarkStart w:id="24" w:name="_Toc36202887"/>
+      <w:r>
+        <w:t xml:space="preserve">Final Inspection </w:t>
+      </w:r>
+      <w:proofErr w:type="gramStart"/>
+      <w:r>
+        <w:t>And</w:t>
+      </w:r>
+      <w:proofErr w:type="gramEnd"/>
+      <w:r>
+        <w:t xml:space="preserve"> Approval For Return To Service</w:t>
+      </w:r>
       <w:bookmarkEnd w:id="24"/>
     </w:p>
     <w:p>
       <w:r>
-        <w:t xml:space="preserve">Inspections will include incoming material, preliminary, in progress, hidden damage, final, and where applicable, will be accomplished on all items, or components as they progress through the various stages of repair, or overhaul at </w:t>
-      </w:r>
-      <w:r>
-        <w:t>Alta</w:t>
-      </w:r>
-      <w:r>
-        <w:t xml:space="preserve"> Avionics, </w:t>
-      </w:r>
-      <w:r>
-        <w:t>LLC</w:t>
-      </w:r>
-      <w:r>
-        <w:t>.</w:t>
-      </w:r>
-    </w:p>
-    <w:p>
-      <w:r>
-        <w:t>In the event a given task may see personnel change due to unforeseen events, shift</w:t>
-      </w:r>
-      <w:r>
-        <w:t xml:space="preserve"> </w:t>
-      </w:r>
-      <w:r>
-        <w:t>changes, personnel change, etc. `the technician will debrief the service department</w:t>
-      </w:r>
-      <w:r>
-        <w:t xml:space="preserve"> </w:t>
-      </w:r>
-      <w:r>
-        <w:t>supervisor and will record all labor on Form K-03.2 (Work Traveler).</w:t>
-      </w:r>
-    </w:p>
-    <w:p>
-      <w:r>
-        <w:t>All inspections, tests, and calibrations, as appropriate, will be accomplished in</w:t>
-      </w:r>
-      <w:r>
-        <w:t xml:space="preserve"> </w:t>
-      </w:r>
-      <w:r>
-        <w:t>accordance with applicable manufacturers' recommendations, or approved methods and</w:t>
-      </w:r>
-      <w:r>
-        <w:t xml:space="preserve"> </w:t>
-      </w:r>
-      <w:r>
-        <w:t>procedures acceptable to the administrator.</w:t>
-      </w:r>
-    </w:p>
-    <w:p>
-      <w:r>
-        <w:t>Records of all inspections, tests, and calibrations, as appropriate, will be made by the</w:t>
-      </w:r>
-      <w:r>
-        <w:t xml:space="preserve"> </w:t>
-      </w:r>
-      <w:r>
-        <w:t>inspector performing the inspection, and recorded on Form K-03.2 (Work Traveler), and</w:t>
-      </w:r>
-      <w:r>
-        <w:t xml:space="preserve"> </w:t>
-      </w:r>
-      <w:r>
-        <w:t>retained by the repair station</w:t>
-      </w:r>
-    </w:p>
-    <w:p>
-      <w:pPr>
-        <w:pStyle w:val="Heading2"/>
-      </w:pPr>
-      <w:bookmarkStart w:id="25" w:name="_Toc36202887"/>
-      <w:r>
-        <w:t>Final Inspection And Approval For Return To Service</w:t>
-      </w:r>
-      <w:bookmarkEnd w:id="25"/>
-    </w:p>
-    <w:p>
-      <w:r>
         <w:t>Final inspection and airworthiness determination will be made by the Chief Inspector or his /her designee in accordance with 14 CFR Part 43, and the manufacturer's specifications. The final inspection will include a review of the documents used during the task, as well as inspecting the article. The forms will be completed, and signed. In the case of work performed for air carriers, it will be performed in accordance with the manufacturer's specifications, or by the air carriers' specific repair procedures. The inspector will make the determination in accordance with 14 CFR Part 43, 14 CFR Part 145, and the air carrier’s specific requirements. A Logbook entry for Maintenance Release shall be supplied that fulfills the requirements of 14 CFR Part 43, Appendix B.</w:t>
       </w:r>
     </w:p>
@@ -6782,15 +6957,7 @@
     </w:p>
     <w:p>
       <w:r>
-        <w:t xml:space="preserve">Each item specified on a work order that shall be approved for Return to Service by one or more of the following instruments; FAA Form 337, </w:t>
-      </w:r>
-      <w:proofErr w:type="spellStart"/>
-      <w:r>
-        <w:t>Alat</w:t>
-      </w:r>
-      <w:proofErr w:type="spellEnd"/>
-      <w:r>
-        <w:t xml:space="preserve"> Avionics Form K-03.2 (Work Traveler), or other approved documents as directed and approved by the Administrator. An authorized inspector will document major alterations on FAA Form 337. The repair station will retain these records for not less than two (2) years.</w:t>
+        <w:t>Each item specified on a work order that shall be approved for Return to Service by one or more of the following instruments; FAA Form 337, Alat Avionics Form K-03.2 (Work Traveler), or other approved documents as directed and approved by the Administrator. An authorized inspector will document major alterations on FAA Form 337. The repair station will retain these records for not less than two (2) years.</w:t>
       </w:r>
     </w:p>
     <w:p>
@@ -6812,52 +6979,69 @@
       <w:pPr>
         <w:pStyle w:val="Heading1"/>
       </w:pPr>
-      <w:bookmarkStart w:id="26" w:name="_Toc36202888"/>
+      <w:bookmarkStart w:id="25" w:name="_Toc36202888"/>
       <w:r>
         <w:lastRenderedPageBreak/>
         <w:t>Parts</w:t>
       </w:r>
+      <w:bookmarkEnd w:id="25"/>
+    </w:p>
+    <w:p>
+      <w:pPr>
+        <w:pStyle w:val="Heading2"/>
+      </w:pPr>
+      <w:bookmarkStart w:id="26" w:name="_Toc36202889"/>
+      <w:r>
+        <w:t>Parts Ordering</w:t>
+      </w:r>
       <w:bookmarkEnd w:id="26"/>
     </w:p>
     <w:p>
+      <w:r>
+        <w:t xml:space="preserve">When parts are needed, a parts request </w:t>
+      </w:r>
+      <w:r>
+        <w:rPr>
+          <w:highlight w:val="green"/>
+        </w:rPr>
+        <w:t>form (KA-3)</w:t>
+      </w:r>
+      <w:r>
+        <w:t xml:space="preserve"> is completed and given to the Parts Department Supervisor or his/her designee. When ordered parts arrive, and the incoming inspection requirements are completed, they will be forwarded to the appropriate technician.</w:t>
+      </w:r>
+    </w:p>
+    <w:p>
       <w:pPr>
         <w:pStyle w:val="Heading2"/>
       </w:pPr>
-      <w:bookmarkStart w:id="27" w:name="_Toc36202889"/>
-      <w:r>
-        <w:t>Parts Ordering</w:t>
+      <w:bookmarkStart w:id="27" w:name="_Toc36202890"/>
+      <w:r>
+        <w:t>Preservation of Parts</w:t>
       </w:r>
       <w:bookmarkEnd w:id="27"/>
     </w:p>
     <w:p>
       <w:r>
-        <w:t>When parts are needed, a parts request form (KA-3) is completed and given to the Parts Department Supervisor or his/her designee. When ordered parts arrive, and the incoming inspection requirements are completed, they will be forwarded to the appropriate technician.</w:t>
+        <w:t xml:space="preserve">All units repaired or overhauled by Alta Avionics, LLC will be preserved in accordance with manufacturer’s recommendations, or standard procedures </w:t>
+      </w:r>
+      <w:proofErr w:type="gramStart"/>
+      <w:r>
+        <w:t>The</w:t>
+      </w:r>
+      <w:proofErr w:type="gramEnd"/>
+      <w:r>
+        <w:t xml:space="preserve"> preservation procedures used depending upon the units; wrapping, sealing by use of plastic bag, sealed jars, racks with covers, or other methods appropriate to the parts, or units to assure protection until part or unit is placed into service.</w:t>
       </w:r>
     </w:p>
     <w:p>
       <w:pPr>
         <w:pStyle w:val="Heading2"/>
       </w:pPr>
-      <w:bookmarkStart w:id="28" w:name="_Toc36202890"/>
-      <w:r>
-        <w:t>Preservation of Parts</w:t>
+      <w:bookmarkStart w:id="28" w:name="_Toc36202891"/>
+      <w:r>
+        <w:t>Rejected Parts</w:t>
       </w:r>
       <w:bookmarkEnd w:id="28"/>
-    </w:p>
-    <w:p>
-      <w:r>
-        <w:t>All units repaired or overhauled by Alta Avionics, LLC will be preserved in accordance with manufacturer’s recommendations, or standard procedures The preservation procedures used depending upon the units; wrapping, sealing by use of plastic bag, sealed jars, racks with covers, or other methods appropriate to the parts, or units to assure protection until part or unit is placed into service.</w:t>
-      </w:r>
-    </w:p>
-    <w:p>
-      <w:pPr>
-        <w:pStyle w:val="Heading2"/>
-      </w:pPr>
-      <w:bookmarkStart w:id="29" w:name="_Toc36202891"/>
-      <w:r>
-        <w:t>Rejected Parts</w:t>
-      </w:r>
-      <w:bookmarkEnd w:id="29"/>
     </w:p>
     <w:p>
       <w:pPr>
@@ -6875,36 +7059,93 @@
           <w:sz w:val="24"/>
           <w:szCs w:val="24"/>
         </w:rPr>
-        <w:t>Individual rejected parts, or units to be returned to the customer at their request, will be tagged with properly executed Form KA-16 (Reject Item tag). In the case of large quantities of rejected parts, items will be placed in special containers marked “rejected parts", and returned to customer. All other rejected parts will be placed in a container marked “rejected parts”, and scrapped, (sample of Reject Item tag in the Forms Manual).</w:t>
-      </w:r>
-    </w:p>
-    <w:p>
-      <w:pPr>
-        <w:pStyle w:val="Heading2"/>
-      </w:pPr>
-      <w:bookmarkStart w:id="30" w:name="_Toc36202892"/>
-      <w:r>
-        <w:t>Scrapped Parts</w:t>
-      </w:r>
-      <w:bookmarkEnd w:id="30"/>
-    </w:p>
-    <w:p>
-      <w:pPr>
+        <w:t xml:space="preserve">Individual rejected parts, or units to be returned to the customer at their request, will be tagged with properly executed Form </w:t>
+      </w:r>
+      <w:r>
+        <w:rPr>
+          <w:rFonts w:ascii="Times New Roman" w:hAnsi="Times New Roman" w:cs="Times New Roman"/>
+          <w:color w:val="auto"/>
+          <w:sz w:val="24"/>
+          <w:szCs w:val="24"/>
+          <w:highlight w:val="green"/>
+        </w:rPr>
+        <w:t>KA-16 (Reject Item tag).</w:t>
+      </w:r>
+      <w:r>
         <w:rPr>
           <w:rFonts w:ascii="Times New Roman" w:hAnsi="Times New Roman" w:cs="Times New Roman"/>
           <w:color w:val="auto"/>
           <w:sz w:val="24"/>
           <w:szCs w:val="24"/>
         </w:rPr>
-      </w:pPr>
-      <w:r>
+        <w:t xml:space="preserve"> In the case of large quantities of rejected parts, items will be placed in special containers marked “rejected parts", and returned to customer. All other rejected parts will be placed in a container marked “rejected parts”, and scrapped, (sample of Reject Item tag in the Forms Manual).</w:t>
+      </w:r>
+    </w:p>
+    <w:p>
+      <w:pPr>
+        <w:pStyle w:val="Heading2"/>
+      </w:pPr>
+      <w:bookmarkStart w:id="29" w:name="_Toc36202892"/>
+      <w:r>
+        <w:t>Scrapped Parts</w:t>
+      </w:r>
+      <w:bookmarkEnd w:id="29"/>
+    </w:p>
+    <w:p>
+      <w:pPr>
         <w:rPr>
           <w:rFonts w:ascii="Times New Roman" w:hAnsi="Times New Roman" w:cs="Times New Roman"/>
           <w:color w:val="auto"/>
           <w:sz w:val="24"/>
           <w:szCs w:val="24"/>
         </w:rPr>
-        <w:t xml:space="preserve">All rejected parts to be scrapped will be identified by a part number and serial number, if present, and documented on Form KA-21 (Scrapped Parts tag) attached to the part, and in the Scrapped Parts Log (Form KA-22). Samples of these forms are in the Forms Manual. The Scrapped Parts Log will be kept on file for not less than two (2) years. </w:t>
+      </w:pPr>
+      <w:r>
+        <w:rPr>
+          <w:rFonts w:ascii="Times New Roman" w:hAnsi="Times New Roman" w:cs="Times New Roman"/>
+          <w:color w:val="auto"/>
+          <w:sz w:val="24"/>
+          <w:szCs w:val="24"/>
+        </w:rPr>
+        <w:t xml:space="preserve">All rejected parts to be scrapped will be identified by a part number and serial number, if present, and documented on </w:t>
+      </w:r>
+      <w:r>
+        <w:rPr>
+          <w:rFonts w:ascii="Times New Roman" w:hAnsi="Times New Roman" w:cs="Times New Roman"/>
+          <w:color w:val="auto"/>
+          <w:sz w:val="24"/>
+          <w:szCs w:val="24"/>
+          <w:highlight w:val="green"/>
+        </w:rPr>
+        <w:t>Form KA-21 (Scrapped Parts tag)</w:t>
+      </w:r>
+      <w:r>
+        <w:rPr>
+          <w:rFonts w:ascii="Times New Roman" w:hAnsi="Times New Roman" w:cs="Times New Roman"/>
+          <w:color w:val="auto"/>
+          <w:sz w:val="24"/>
+          <w:szCs w:val="24"/>
+        </w:rPr>
+        <w:t xml:space="preserve"> attached to the part, and in the </w:t>
+      </w:r>
+      <w:r>
+        <w:rPr>
+          <w:rFonts w:ascii="Times New Roman" w:hAnsi="Times New Roman" w:cs="Times New Roman"/>
+          <w:color w:val="auto"/>
+          <w:sz w:val="24"/>
+          <w:szCs w:val="24"/>
+          <w:highlight w:val="green"/>
+        </w:rPr>
+        <w:t>Scrapped Parts Log (Form KA-22).</w:t>
+      </w:r>
+      <w:r>
+        <w:rPr>
+          <w:rFonts w:ascii="Times New Roman" w:hAnsi="Times New Roman" w:cs="Times New Roman"/>
+          <w:color w:val="auto"/>
+          <w:sz w:val="24"/>
+          <w:szCs w:val="24"/>
+        </w:rPr>
+        <w:t xml:space="preserve"> Samples of these forms are in the Forms Manual. The Scrapped Parts Log will be kept on file for not less than two (2) years. </w:t>
       </w:r>
     </w:p>
     <w:p>
@@ -6961,12 +7202,20 @@
       <w:pPr>
         <w:pStyle w:val="Heading1"/>
       </w:pPr>
-      <w:bookmarkStart w:id="31" w:name="_Toc36202893"/>
+      <w:bookmarkStart w:id="30" w:name="_Toc36202893"/>
       <w:r>
         <w:lastRenderedPageBreak/>
-        <w:t>Tagging And Identification</w:t>
-      </w:r>
-      <w:bookmarkEnd w:id="31"/>
+        <w:t xml:space="preserve">Tagging </w:t>
+      </w:r>
+      <w:proofErr w:type="gramStart"/>
+      <w:r>
+        <w:t>And</w:t>
+      </w:r>
+      <w:proofErr w:type="gramEnd"/>
+      <w:r>
+        <w:t xml:space="preserve"> Identification</w:t>
+      </w:r>
+      <w:bookmarkEnd w:id="30"/>
     </w:p>
     <w:p>
       <w:r>
@@ -7003,12 +7252,12 @@
       <w:pPr>
         <w:pStyle w:val="Heading1"/>
       </w:pPr>
-      <w:bookmarkStart w:id="32" w:name="_Toc36202894"/>
+      <w:bookmarkStart w:id="31" w:name="_Toc36202894"/>
       <w:r>
         <w:lastRenderedPageBreak/>
         <w:t>Work Order</w:t>
       </w:r>
-      <w:bookmarkEnd w:id="32"/>
+      <w:bookmarkEnd w:id="31"/>
     </w:p>
     <w:p>
       <w:r>
@@ -7035,12 +7284,12 @@
       <w:pPr>
         <w:pStyle w:val="Heading1"/>
       </w:pPr>
-      <w:bookmarkStart w:id="33" w:name="_Toc36202895"/>
+      <w:bookmarkStart w:id="32" w:name="_Toc36202895"/>
       <w:r>
         <w:lastRenderedPageBreak/>
         <w:t>Corrective Actions</w:t>
       </w:r>
-      <w:bookmarkEnd w:id="33"/>
+      <w:bookmarkEnd w:id="32"/>
     </w:p>
     <w:p>
       <w:pPr>
@@ -7081,113 +7330,6 @@
     </w:p>
     <w:p>
       <w:pPr>
-        <w:rPr>
-          <w:rFonts w:ascii="Times New Roman" w:hAnsi="Times New Roman" w:cs="Times New Roman"/>
-          <w:color w:val="auto"/>
-          <w:sz w:val="24"/>
-          <w:szCs w:val="24"/>
-        </w:rPr>
-      </w:pPr>
-      <w:r>
-        <w:rPr>
-          <w:rFonts w:ascii="Times New Roman" w:hAnsi="Times New Roman" w:cs="Times New Roman"/>
-          <w:color w:val="auto"/>
-          <w:sz w:val="24"/>
-          <w:szCs w:val="24"/>
-        </w:rPr>
-        <w:t>Corrective action (work performed) will be recorded on the Work Traveler (K-03.2)</w:t>
-      </w:r>
-      <w:r>
-        <w:rPr>
-          <w:rFonts w:ascii="Times New Roman" w:hAnsi="Times New Roman" w:cs="Times New Roman"/>
-          <w:color w:val="auto"/>
-          <w:sz w:val="24"/>
-          <w:szCs w:val="24"/>
-        </w:rPr>
-        <w:t xml:space="preserve"> </w:t>
-      </w:r>
-      <w:r>
-        <w:rPr>
-          <w:rFonts w:ascii="Times New Roman" w:hAnsi="Times New Roman" w:cs="Times New Roman"/>
-          <w:color w:val="auto"/>
-          <w:sz w:val="24"/>
-          <w:szCs w:val="24"/>
-        </w:rPr>
-        <w:t>under Repair Description.</w:t>
-      </w:r>
-    </w:p>
-    <w:p>
-      <w:pPr>
-        <w:rPr>
-          <w:rFonts w:ascii="Times New Roman" w:hAnsi="Times New Roman" w:cs="Times New Roman"/>
-          <w:color w:val="auto"/>
-          <w:sz w:val="24"/>
-          <w:szCs w:val="24"/>
-        </w:rPr>
-      </w:pPr>
-      <w:r>
-        <w:rPr>
-          <w:rFonts w:ascii="Times New Roman" w:hAnsi="Times New Roman" w:cs="Times New Roman"/>
-          <w:color w:val="auto"/>
-          <w:sz w:val="24"/>
-          <w:szCs w:val="24"/>
-        </w:rPr>
-        <w:t xml:space="preserve">The Work Traveler is part of the computer generated work order in </w:t>
-      </w:r>
-      <w:r>
-        <w:rPr>
-          <w:rFonts w:ascii="Times New Roman" w:hAnsi="Times New Roman" w:cs="Times New Roman"/>
-          <w:color w:val="auto"/>
-          <w:sz w:val="24"/>
-          <w:szCs w:val="24"/>
-        </w:rPr>
-        <w:t>Alta</w:t>
-      </w:r>
-      <w:r>
-        <w:rPr>
-          <w:rFonts w:ascii="Times New Roman" w:hAnsi="Times New Roman" w:cs="Times New Roman"/>
-          <w:color w:val="auto"/>
-          <w:sz w:val="24"/>
-          <w:szCs w:val="24"/>
-        </w:rPr>
-        <w:t xml:space="preserve"> Avionics </w:t>
-      </w:r>
-      <w:proofErr w:type="spellStart"/>
-      <w:r>
-        <w:rPr>
-          <w:rFonts w:ascii="Times New Roman" w:hAnsi="Times New Roman" w:cs="Times New Roman"/>
-          <w:color w:val="auto"/>
-          <w:sz w:val="24"/>
-          <w:szCs w:val="24"/>
-        </w:rPr>
-        <w:t>LLC</w:t>
-      </w:r>
-      <w:r>
-        <w:rPr>
-          <w:rFonts w:ascii="Times New Roman" w:hAnsi="Times New Roman" w:cs="Times New Roman"/>
-          <w:color w:val="auto"/>
-          <w:sz w:val="24"/>
-          <w:szCs w:val="24"/>
-        </w:rPr>
-        <w:t>computer</w:t>
-      </w:r>
-      <w:proofErr w:type="spellEnd"/>
-      <w:r>
-        <w:rPr>
-          <w:rFonts w:ascii="Times New Roman" w:hAnsi="Times New Roman" w:cs="Times New Roman"/>
-          <w:color w:val="auto"/>
-          <w:sz w:val="24"/>
-          <w:szCs w:val="24"/>
-        </w:rPr>
-        <w:t xml:space="preserve"> system.</w:t>
-      </w:r>
-    </w:p>
-    <w:p>
-      <w:pPr>
-        <w:autoSpaceDE w:val="0"/>
-        <w:autoSpaceDN w:val="0"/>
-        <w:adjustRightInd w:val="0"/>
-        <w:spacing w:before="0" w:after="0" w:line="240" w:lineRule="auto"/>
         <w:rPr>
           <w:rFonts w:ascii="Times New Roman" w:hAnsi="Times New Roman" w:cs="Times New Roman"/>
           <w:color w:val="auto"/>
@@ -7202,17 +7344,52 @@
           <w:docGrid w:linePitch="360"/>
         </w:sectPr>
       </w:pPr>
+      <w:r>
+        <w:rPr>
+          <w:rFonts w:ascii="Times New Roman" w:hAnsi="Times New Roman" w:cs="Times New Roman"/>
+          <w:color w:val="auto"/>
+          <w:sz w:val="24"/>
+          <w:szCs w:val="24"/>
+        </w:rPr>
+        <w:t>Corrective action (work performed) will be recorded on the Work Traveler (K-03.2)</w:t>
+      </w:r>
+      <w:r>
+        <w:rPr>
+          <w:rFonts w:ascii="Times New Roman" w:hAnsi="Times New Roman" w:cs="Times New Roman"/>
+          <w:color w:val="auto"/>
+          <w:sz w:val="24"/>
+          <w:szCs w:val="24"/>
+        </w:rPr>
+        <w:t xml:space="preserve"> </w:t>
+      </w:r>
+      <w:r>
+        <w:rPr>
+          <w:rFonts w:ascii="Times New Roman" w:hAnsi="Times New Roman" w:cs="Times New Roman"/>
+          <w:color w:val="auto"/>
+          <w:sz w:val="24"/>
+          <w:szCs w:val="24"/>
+        </w:rPr>
+        <w:t>under Repair Description.</w:t>
+      </w:r>
     </w:p>
     <w:p>
       <w:pPr>
         <w:pStyle w:val="Heading1"/>
       </w:pPr>
-      <w:bookmarkStart w:id="34" w:name="_Toc36202896"/>
+      <w:bookmarkStart w:id="33" w:name="_Toc36202896"/>
       <w:r>
         <w:lastRenderedPageBreak/>
-        <w:t>Record Of Work Inspections</w:t>
-      </w:r>
-      <w:bookmarkEnd w:id="34"/>
+        <w:t xml:space="preserve">Record </w:t>
+      </w:r>
+      <w:proofErr w:type="gramStart"/>
+      <w:r>
+        <w:t>Of</w:t>
+      </w:r>
+      <w:proofErr w:type="gramEnd"/>
+      <w:r>
+        <w:t xml:space="preserve"> Work Inspections</w:t>
+      </w:r>
+      <w:bookmarkEnd w:id="33"/>
     </w:p>
     <w:p>
       <w:r>
@@ -7226,7 +7403,7 @@
     </w:p>
     <w:p>
       <w:r>
-        <w:t>Inspections conducted may include one or more of the following; Preliminary, Hidden Damage, In-Progress, and Final. They shall be recorded on the appropriate Form K-03.2, which is part of the computer generated work order in the Alta Avionics LLC’s. computer system.</w:t>
+        <w:t>Inspections conducted may include one or more of the following; Preliminary, Hidden Damage, In-Progress, and Final. They shall be recorded on the appropriate Form K-03.2</w:t>
       </w:r>
     </w:p>
     <w:p/>
@@ -7245,10 +7422,18 @@
       <w:pPr>
         <w:pStyle w:val="Heading1"/>
       </w:pPr>
-      <w:bookmarkStart w:id="35" w:name="_Toc36202897"/>
+      <w:bookmarkStart w:id="34" w:name="_Toc36202897"/>
       <w:r>
         <w:lastRenderedPageBreak/>
-        <w:t xml:space="preserve">Record Of Test, Repair </w:t>
+        <w:t xml:space="preserve">Record </w:t>
+      </w:r>
+      <w:proofErr w:type="gramStart"/>
+      <w:r>
+        <w:t>Of</w:t>
+      </w:r>
+      <w:proofErr w:type="gramEnd"/>
+      <w:r>
+        <w:t xml:space="preserve"> Test, Repair </w:t>
       </w:r>
       <w:proofErr w:type="spellStart"/>
       <w:r>
@@ -7258,7 +7443,7 @@
       <w:r>
         <w:t xml:space="preserve"> Calibration</w:t>
       </w:r>
-      <w:bookmarkEnd w:id="35"/>
+      <w:bookmarkEnd w:id="34"/>
     </w:p>
     <w:p>
       <w:r>
@@ -7281,12 +7466,12 @@
       <w:pPr>
         <w:pStyle w:val="Heading1"/>
       </w:pPr>
-      <w:bookmarkStart w:id="36" w:name="_Toc36202898"/>
+      <w:bookmarkStart w:id="35" w:name="_Toc36202898"/>
       <w:r>
         <w:lastRenderedPageBreak/>
         <w:t>Service Difficulty Reporting (SDR)</w:t>
       </w:r>
-      <w:bookmarkEnd w:id="36"/>
+      <w:bookmarkEnd w:id="35"/>
     </w:p>
     <w:p>
       <w:r>
@@ -7315,7 +7500,15 @@
     </w:p>
     <w:p>
       <w:r>
-        <w:t>For aircraft operated under 14 CFR 121 and 135, the operator is responsible for Service Difficulty Reports. However, when the Repair Station performs maintenance for a part 121 or 135 operator, the Repair Station is responsible for notifying the operator of a reportable condition in the most expeditious manner possible. The operator may instruct the Repair Station to file the report on his behalf, or may choose to file a report himself. Whether or not the responsibility is assumed by the operator, or the Repair Station, the 96 hour rule applies regardless.</w:t>
+        <w:t xml:space="preserve">For aircraft operated under 14 CFR 121 and 135, the operator is responsible for Service Difficulty Reports. However, when the Repair Station performs maintenance for a part 121 or 135 operator, the Repair Station is responsible for notifying the operator of a reportable condition in the most expeditious manner possible. The operator may instruct the Repair Station to file the report on his behalf, or may choose to file a report himself. Whether or not the responsibility is assumed by the operator, or the Repair Station, the </w:t>
+      </w:r>
+      <w:proofErr w:type="gramStart"/>
+      <w:r>
+        <w:t>96 hour</w:t>
+      </w:r>
+      <w:proofErr w:type="gramEnd"/>
+      <w:r>
+        <w:t xml:space="preserve"> rule applies regardless.</w:t>
       </w:r>
     </w:p>
     <w:p>
@@ -7344,12 +7537,12 @@
       <w:pPr>
         <w:pStyle w:val="Heading1"/>
       </w:pPr>
-      <w:bookmarkStart w:id="37" w:name="_Toc36202899"/>
+      <w:bookmarkStart w:id="36" w:name="_Toc36202899"/>
       <w:r>
         <w:lastRenderedPageBreak/>
         <w:t>Inspection Personnel</w:t>
       </w:r>
-      <w:bookmarkEnd w:id="37"/>
+      <w:bookmarkEnd w:id="36"/>
     </w:p>
     <w:p>
       <w:r>
@@ -7359,13 +7552,22 @@
         <w:t xml:space="preserve"> </w:t>
       </w:r>
       <w:r>
-        <w:t xml:space="preserve">training, OJT, and other factors as determined by the Chief Inspector and </w:t>
+        <w:t>training,</w:t>
+      </w:r>
+      <w:r>
+        <w:t xml:space="preserve"> on the job training (OJT)</w:t>
+      </w:r>
+      <w:r>
+        <w:t xml:space="preserve">, and other factors as determined by the Chief Inspector and </w:t>
       </w:r>
       <w:r>
         <w:t>Alta</w:t>
       </w:r>
       <w:r>
         <w:t xml:space="preserve"> Avionics</w:t>
+      </w:r>
+      <w:r>
+        <w:t>, LLC</w:t>
       </w:r>
       <w:r>
         <w:t xml:space="preserve"> </w:t>
@@ -7566,31 +7768,81 @@
       <w:pPr>
         <w:pStyle w:val="Heading1"/>
       </w:pPr>
-      <w:bookmarkStart w:id="38" w:name="_Toc36202900"/>
+      <w:bookmarkStart w:id="37" w:name="_Toc36202900"/>
       <w:r>
         <w:lastRenderedPageBreak/>
-        <w:t>Procedures For Insuring Technical Data Currency</w:t>
-      </w:r>
-      <w:bookmarkEnd w:id="38"/>
-    </w:p>
-    <w:p>
-      <w:r>
-        <w:t>Alta Avionics, LLC technical and inspection personnel have the following sources of technical information available; the ATP microfiche library, online and CD ROM based information provided by, or approved by the manufacturers as well as printed publications.</w:t>
-      </w:r>
-    </w:p>
-    <w:p>
-      <w:r>
-        <w:t>Each printed manual will be labeled with a manual label (KA-13) showing it as the working manual for Alta Avionics, LLC (sample of label in the Forms Manual). This label will also state that it is the responsibility of the individual performing the maintenance/repair of an appliance or aircraft to verify the currency of the manual being used. If approved current data is not available, the repair will be suspended until appropriate current data is obtained.</w:t>
-      </w:r>
-    </w:p>
-    <w:p>
-      <w:r>
-        <w:t>Current publication indexes are available online, and on manufacturer’s CD ROM. For publication indexes not available online, the Quality Assurance Manager will contact each manufacturer annually and verify that these indexes are current. If such indexes are not available, verify that the manuals being used at Alta Avionics, LLC. are current editions. If the manufacturer no longer issues updates to a technical manual, it shall be dated and identified as “Static” on the label.</w:t>
-      </w:r>
-    </w:p>
-    <w:p>
-      <w:r>
-        <w:t>The Quality Assurance Manager is accountable to the Chief Inspector to insure that revisions received for repair/maintenance manuals are inserted in a timely manner.</w:t>
+        <w:t xml:space="preserve">Procedures </w:t>
+      </w:r>
+      <w:proofErr w:type="gramStart"/>
+      <w:r>
+        <w:t>For</w:t>
+      </w:r>
+      <w:proofErr w:type="gramEnd"/>
+      <w:r>
+        <w:t xml:space="preserve"> Insuring Technical Data Currency</w:t>
+      </w:r>
+      <w:bookmarkEnd w:id="37"/>
+    </w:p>
+    <w:p>
+      <w:r>
+        <w:t>Alta Avionics, LLC technical and inspection personnel have the following sources of technical information available; online</w:t>
+      </w:r>
+      <w:r>
+        <w:t xml:space="preserve">, </w:t>
+      </w:r>
+      <w:r>
+        <w:t>CD ROM</w:t>
+      </w:r>
+      <w:r>
+        <w:t>, or</w:t>
+      </w:r>
+      <w:r>
+        <w:t xml:space="preserve"> ATP microfiche library, </w:t>
+      </w:r>
+      <w:r>
+        <w:t>provided by, or approved by the manufacturers as well as printed publications.</w:t>
+      </w:r>
+    </w:p>
+    <w:p>
+      <w:r>
+        <w:t xml:space="preserve">Each printed manual will be labeled with a </w:t>
+      </w:r>
+      <w:r>
+        <w:rPr>
+          <w:highlight w:val="green"/>
+        </w:rPr>
+        <w:t>manual label (KA-13)</w:t>
+      </w:r>
+      <w:r>
+        <w:t xml:space="preserve"> showing it as the working manual for Alta Avionics, LLC (sample of label in the Forms Manual). This label will also state that it is the responsibility of the individual performing the maintenance/repair of an appliance or aircraft to verify the currency of the manual being used. If approved current data is not available, the repair will be suspended until appropriate current data is obtained.</w:t>
+      </w:r>
+    </w:p>
+    <w:p>
+      <w:r>
+        <w:t xml:space="preserve">Current publication indexes are available online, </w:t>
+      </w:r>
+      <w:r>
+        <w:t>or</w:t>
+      </w:r>
+      <w:r>
+        <w:t xml:space="preserve"> on manufacturer’s CD ROM. For publication indexes not available online, the Quality Assurance Manager will contact each manufacturer annually and verify that these indexes are current. If such indexes are not available, verify that the manuals being used at Alta Avionics, LLC. are current editions. </w:t>
+      </w:r>
+      <w:r>
+        <w:rPr>
+          <w:highlight w:val="cyan"/>
+        </w:rPr>
+        <w:t>If the manufacturer no longer issues updates to a technical manual, it shall be dated and identified as “Static” on the label.</w:t>
+      </w:r>
+    </w:p>
+    <w:p>
+      <w:r>
+        <w:t xml:space="preserve">The Quality Assurance Manager is accountable to the Chief Inspector to </w:t>
+      </w:r>
+      <w:r>
+        <w:t>e</w:t>
+      </w:r>
+      <w:r>
+        <w:t>nsure that revisions received for repair/maintenance manuals are inserted in a timely manner.</w:t>
       </w:r>
     </w:p>
     <w:p>
@@ -7613,12 +7865,20 @@
       <w:pPr>
         <w:pStyle w:val="Heading1"/>
       </w:pPr>
-      <w:bookmarkStart w:id="39" w:name="_Toc36202901"/>
+      <w:bookmarkStart w:id="38" w:name="_Toc36202901"/>
       <w:r>
         <w:lastRenderedPageBreak/>
-        <w:t>Calibration Of Test Equipment, Tools, Special Tools</w:t>
-      </w:r>
-      <w:bookmarkEnd w:id="39"/>
+        <w:t xml:space="preserve">Calibration </w:t>
+      </w:r>
+      <w:proofErr w:type="gramStart"/>
+      <w:r>
+        <w:t>Of</w:t>
+      </w:r>
+      <w:proofErr w:type="gramEnd"/>
+      <w:r>
+        <w:t xml:space="preserve"> Test Equipment, Tools, Special Tools</w:t>
+      </w:r>
+      <w:bookmarkEnd w:id="38"/>
     </w:p>
     <w:p>
       <w:r>
@@ -7627,7 +7887,13 @@
     </w:p>
     <w:p>
       <w:r>
-        <w:t>Records of equipment test and calibration will contain calibration dates, methods, software status (when appropriate) and time periods used. Records will be found in Alta Avionics, LLC’s. computer system and available on all computer terminals. Alta Avionics will require software accuracy checked and verified on all applicable test equipment at time of calibration.</w:t>
+        <w:t xml:space="preserve">Records of equipment test and calibration will contain calibration dates, methods, software status (when appropriate) and time periods used. Records will be found </w:t>
+      </w:r>
+      <w:r>
+        <w:t>either by hardcopy or digitally</w:t>
+      </w:r>
+      <w:r>
+        <w:t>. Alta Avionics will require software accuracy checked and verified on all applicable test equipment at time of calibration.</w:t>
       </w:r>
     </w:p>
     <w:p>
@@ -7652,7 +7918,24 @@
     </w:p>
     <w:p>
       <w:r>
-        <w:t>Each piece of test equipment will have a unique “Identification No.” attached to it, and a ”Calibration” sticker clearly displayed with current calibration vendor and date, and next “Cal Due" date. The “In-house” calibration sticker (KA-28) shall be green (sample of sticker in the Forms Manual), and affixed to the equipment as appropriate.</w:t>
+        <w:t xml:space="preserve">Each piece of test equipment will have a unique “Identification No.” attached to it, and </w:t>
+      </w:r>
+      <w:proofErr w:type="gramStart"/>
+      <w:r>
+        <w:t>a ”Calibration</w:t>
+      </w:r>
+      <w:proofErr w:type="gramEnd"/>
+      <w:r>
+        <w:t>” sticker clearly displayed with current calibration vendor and date, and next “Cal Due" date. The “In-house” calibration sticker (</w:t>
+      </w:r>
+      <w:r>
+        <w:rPr>
+          <w:highlight w:val="green"/>
+        </w:rPr>
+        <w:t>KA-28</w:t>
+      </w:r>
+      <w:r>
+        <w:t>) shall be green (sample of sticker in the Forms Manual), and affixed to the equipment as appropriate.</w:t>
       </w:r>
     </w:p>
     <w:p>
@@ -7663,7 +7946,15 @@
         <w:t xml:space="preserve"> </w:t>
       </w:r>
       <w:r>
-        <w:t>equivalency during the overhaul/repair bench procedure. Therefore a procedure</w:t>
+        <w:t xml:space="preserve">equivalency during the overhaul/repair bench procedure. </w:t>
+      </w:r>
+      <w:proofErr w:type="gramStart"/>
+      <w:r>
+        <w:t>Therefore</w:t>
+      </w:r>
+      <w:proofErr w:type="gramEnd"/>
+      <w:r>
+        <w:t xml:space="preserve"> a procedure</w:t>
       </w:r>
       <w:r>
         <w:t xml:space="preserve"> </w:t>
@@ -7685,8 +7976,13 @@
       </w:r>
     </w:p>
     <w:p>
-      <w:r>
-        <w:t>Employee owned tools and test equipment that require calibration must be</w:t>
+      <w:proofErr w:type="gramStart"/>
+      <w:r>
+        <w:t>Employee owned</w:t>
+      </w:r>
+      <w:proofErr w:type="gramEnd"/>
+      <w:r>
+        <w:t xml:space="preserve"> tools and test equipment that require calibration must be</w:t>
       </w:r>
       <w:r>
         <w:t xml:space="preserve"> </w:t>
@@ -7698,7 +7994,15 @@
         <w:t xml:space="preserve"> </w:t>
       </w:r>
       <w:r>
-        <w:t>equipment. The tool/equipment must remain under the owners control at all</w:t>
+        <w:t xml:space="preserve">equipment. The tool/equipment must remain under the </w:t>
+      </w:r>
+      <w:proofErr w:type="gramStart"/>
+      <w:r>
+        <w:t>owners</w:t>
+      </w:r>
+      <w:proofErr w:type="gramEnd"/>
+      <w:r>
+        <w:t xml:space="preserve"> control at all</w:t>
       </w:r>
       <w:r>
         <w:t xml:space="preserve"> </w:t>
@@ -7726,7 +8030,15 @@
         <w:t xml:space="preserve"> </w:t>
       </w:r>
       <w:r>
-        <w:t>equipment will be removed from service, and placarded “Out Of Calibration—Do</w:t>
+        <w:t xml:space="preserve">equipment will be removed from service, and placarded “Out </w:t>
+      </w:r>
+      <w:proofErr w:type="gramStart"/>
+      <w:r>
+        <w:t>Of</w:t>
+      </w:r>
+      <w:proofErr w:type="gramEnd"/>
+      <w:r>
+        <w:t xml:space="preserve"> Calibration—Do</w:t>
       </w:r>
       <w:r>
         <w:t xml:space="preserve"> </w:t>
@@ -7808,7 +8120,7 @@
       <w:pPr>
         <w:pStyle w:val="Heading1"/>
       </w:pPr>
-      <w:bookmarkStart w:id="40" w:name="_Toc36202902"/>
+      <w:bookmarkStart w:id="39" w:name="_Toc36202902"/>
       <w:r>
         <w:lastRenderedPageBreak/>
         <w:t xml:space="preserve">Qualifying &amp; </w:t>
@@ -7817,13 +8129,27 @@
         <w:t>Surveillance</w:t>
       </w:r>
       <w:r>
-        <w:t xml:space="preserve"> Of Non-Certificated Persons</w:t>
-      </w:r>
-      <w:bookmarkEnd w:id="40"/>
-    </w:p>
-    <w:p>
-      <w:r>
-        <w:t>Non-certificated persons or organizations with which the Repair Station contracts to perform ‘FAA approved maintenance functions’, will be qualified through the Vendor Audit process, and documented on Repair Station Form AUD-1.</w:t>
+        <w:t xml:space="preserve"> </w:t>
+      </w:r>
+      <w:proofErr w:type="gramStart"/>
+      <w:r>
+        <w:t>Of</w:t>
+      </w:r>
+      <w:proofErr w:type="gramEnd"/>
+      <w:r>
+        <w:t xml:space="preserve"> Non-Certificated Persons</w:t>
+      </w:r>
+      <w:bookmarkEnd w:id="39"/>
+    </w:p>
+    <w:p>
+      <w:r>
+        <w:t xml:space="preserve">Non-certificated persons or organizations with which the Repair Station contracts to perform ‘FAA approved maintenance functions’, will be qualified through the Vendor Audit process, and documented on Repair Station </w:t>
+      </w:r>
+      <w:r>
+        <w:rPr>
+          <w:highlight w:val="green"/>
+        </w:rPr>
+        <w:t>Form AUD-1.</w:t>
       </w:r>
     </w:p>
     <w:p>
@@ -7838,7 +8164,19 @@
     </w:p>
     <w:p>
       <w:r>
-        <w:t>Audit records, and any other pertinent information concerning non-certificated personnel, will be kept in the Vendor Audit records located in Alta Avionics, LLC’s computer system and available on all computer terminals. Audit records will be kept for three (3) years.</w:t>
+        <w:t xml:space="preserve">Audit records, and any other pertinent information concerning non-certificated personnel, will be kept in the Vendor Audit records located </w:t>
+      </w:r>
+      <w:r>
+        <w:t>at</w:t>
+      </w:r>
+      <w:r>
+        <w:t xml:space="preserve"> Alta Avionics, LLC’s </w:t>
+      </w:r>
+      <w:r>
+        <w:t xml:space="preserve">OR in the </w:t>
+      </w:r>
+      <w:r>
+        <w:t>computer system and available on all computer terminals. Audit records will be kept for three (3) years.</w:t>
       </w:r>
     </w:p>
     <w:p>
@@ -7863,11 +8201,19 @@
       <w:pPr>
         <w:pStyle w:val="Heading1"/>
       </w:pPr>
-      <w:bookmarkStart w:id="41" w:name="_Toc36202903"/>
-      <w:r>
-        <w:t>Taking Corrective Action On Deficiencies</w:t>
-      </w:r>
-      <w:bookmarkEnd w:id="41"/>
+      <w:bookmarkStart w:id="40" w:name="_Toc36202903"/>
+      <w:r>
+        <w:t xml:space="preserve">Taking Corrective Action </w:t>
+      </w:r>
+      <w:proofErr w:type="gramStart"/>
+      <w:r>
+        <w:t>On</w:t>
+      </w:r>
+      <w:proofErr w:type="gramEnd"/>
+      <w:r>
+        <w:t xml:space="preserve"> Deficiencies</w:t>
+      </w:r>
+      <w:bookmarkEnd w:id="40"/>
     </w:p>
     <w:p>
       <w:r>
@@ -7909,15 +8255,23 @@
       <w:pPr>
         <w:pStyle w:val="Heading1"/>
       </w:pPr>
-      <w:bookmarkStart w:id="42" w:name="_Toc36202904"/>
+      <w:bookmarkStart w:id="41" w:name="_Toc36202904"/>
       <w:r>
         <w:lastRenderedPageBreak/>
-        <w:t>Continuing Analysis And Surveillance</w:t>
+        <w:t xml:space="preserve">Continuing Analysis </w:t>
+      </w:r>
+      <w:proofErr w:type="gramStart"/>
+      <w:r>
+        <w:t>And</w:t>
+      </w:r>
+      <w:proofErr w:type="gramEnd"/>
+      <w:r>
+        <w:t xml:space="preserve"> Surveillance</w:t>
       </w:r>
       <w:r>
         <w:t xml:space="preserve"> (CAS)</w:t>
       </w:r>
-      <w:bookmarkEnd w:id="42"/>
+      <w:bookmarkEnd w:id="41"/>
     </w:p>
     <w:p>
       <w:r>
@@ -8194,8 +8548,13 @@
         <w:t>Is</w:t>
       </w:r>
       <w:r>
-        <w:t xml:space="preserve"> the finding new, or a repeat</w:t>
-      </w:r>
+        <w:t xml:space="preserve"> the finding new, or a </w:t>
+      </w:r>
+      <w:proofErr w:type="gramStart"/>
+      <w:r>
+        <w:t>repeat</w:t>
+      </w:r>
+      <w:proofErr w:type="gramEnd"/>
     </w:p>
     <w:p>
       <w:pPr>
@@ -8206,8 +8565,13 @@
         </w:numPr>
       </w:pPr>
       <w:r>
-        <w:t>What is the cause of the finding</w:t>
-      </w:r>
+        <w:t xml:space="preserve">What is the cause of the </w:t>
+      </w:r>
+      <w:proofErr w:type="gramStart"/>
+      <w:r>
+        <w:t>finding</w:t>
+      </w:r>
+      <w:proofErr w:type="gramEnd"/>
     </w:p>
     <w:p>
       <w:pPr>
@@ -8253,25 +8617,25 @@
       <w:pPr>
         <w:pStyle w:val="Heading1"/>
       </w:pPr>
-      <w:bookmarkStart w:id="43" w:name="_Toc36202905"/>
+      <w:bookmarkStart w:id="42" w:name="_Toc36202905"/>
       <w:r>
         <w:lastRenderedPageBreak/>
         <w:t>Audit Program</w:t>
       </w:r>
+      <w:bookmarkEnd w:id="42"/>
+      <w:r>
+        <w:t xml:space="preserve"> </w:t>
+      </w:r>
+    </w:p>
+    <w:p>
+      <w:pPr>
+        <w:pStyle w:val="Heading2"/>
+      </w:pPr>
+      <w:bookmarkStart w:id="43" w:name="_Toc36202906"/>
+      <w:r>
+        <w:t>Description</w:t>
+      </w:r>
       <w:bookmarkEnd w:id="43"/>
-      <w:r>
-        <w:t xml:space="preserve"> </w:t>
-      </w:r>
-    </w:p>
-    <w:p>
-      <w:pPr>
-        <w:pStyle w:val="Heading2"/>
-      </w:pPr>
-      <w:bookmarkStart w:id="44" w:name="_Toc36202906"/>
-      <w:r>
-        <w:t>Description</w:t>
-      </w:r>
-      <w:bookmarkEnd w:id="44"/>
     </w:p>
     <w:p>
       <w:r>
@@ -8371,7 +8735,15 @@
         </w:numPr>
       </w:pPr>
       <w:r>
-        <w:t>The efficacy of the shelf life materials program</w:t>
+        <w:t xml:space="preserve">The efficacy of the </w:t>
+      </w:r>
+      <w:proofErr w:type="gramStart"/>
+      <w:r>
+        <w:t>shelf life</w:t>
+      </w:r>
+      <w:proofErr w:type="gramEnd"/>
+      <w:r>
+        <w:t xml:space="preserve"> materials program</w:t>
       </w:r>
     </w:p>
     <w:p>
@@ -8390,11 +8762,19 @@
       <w:pPr>
         <w:pStyle w:val="Heading2"/>
       </w:pPr>
-      <w:bookmarkStart w:id="45" w:name="_Toc36202907"/>
-      <w:r>
-        <w:t>Responsibility And Authority Of Audit Personnel</w:t>
-      </w:r>
-      <w:bookmarkEnd w:id="45"/>
+      <w:bookmarkStart w:id="44" w:name="_Toc36202907"/>
+      <w:r>
+        <w:t xml:space="preserve">Responsibility </w:t>
+      </w:r>
+      <w:proofErr w:type="gramStart"/>
+      <w:r>
+        <w:t>And</w:t>
+      </w:r>
+      <w:proofErr w:type="gramEnd"/>
+      <w:r>
+        <w:t xml:space="preserve"> Authority Of Audit Personnel</w:t>
+      </w:r>
+      <w:bookmarkEnd w:id="44"/>
     </w:p>
     <w:p>
       <w:r>
@@ -8497,21 +8877,37 @@
       <w:pPr>
         <w:pStyle w:val="Heading2"/>
       </w:pPr>
-      <w:bookmarkStart w:id="46" w:name="_Toc36202908"/>
-      <w:r>
-        <w:t>Departments/Areas Of Audit And Frequency</w:t>
+      <w:bookmarkStart w:id="45" w:name="_Toc36202908"/>
+      <w:r>
+        <w:t xml:space="preserve">Departments/Areas </w:t>
+      </w:r>
+      <w:proofErr w:type="gramStart"/>
+      <w:r>
+        <w:t>Of</w:t>
+      </w:r>
+      <w:proofErr w:type="gramEnd"/>
+      <w:r>
+        <w:t xml:space="preserve"> Audit And Frequency</w:t>
+      </w:r>
+      <w:bookmarkEnd w:id="45"/>
+    </w:p>
+    <w:p>
+      <w:pPr>
+        <w:pStyle w:val="Heading3"/>
+      </w:pPr>
+      <w:bookmarkStart w:id="46" w:name="_Toc36202909"/>
+      <w:r>
+        <w:t xml:space="preserve">Departments </w:t>
+      </w:r>
+      <w:proofErr w:type="gramStart"/>
+      <w:r>
+        <w:t>And</w:t>
+      </w:r>
+      <w:proofErr w:type="gramEnd"/>
+      <w:r>
+        <w:t xml:space="preserve"> Areas</w:t>
       </w:r>
       <w:bookmarkEnd w:id="46"/>
-    </w:p>
-    <w:p>
-      <w:pPr>
-        <w:pStyle w:val="Heading3"/>
-      </w:pPr>
-      <w:bookmarkStart w:id="47" w:name="_Toc36202909"/>
-      <w:r>
-        <w:t>Departments And Areas</w:t>
-      </w:r>
-      <w:bookmarkEnd w:id="47"/>
     </w:p>
     <w:p>
       <w:pPr>
@@ -8620,11 +9016,11 @@
       <w:pPr>
         <w:pStyle w:val="Heading3"/>
       </w:pPr>
-      <w:bookmarkStart w:id="48" w:name="_Toc36202910"/>
+      <w:bookmarkStart w:id="47" w:name="_Toc36202910"/>
       <w:r>
         <w:t>Frequency</w:t>
       </w:r>
-      <w:bookmarkEnd w:id="48"/>
+      <w:bookmarkEnd w:id="47"/>
     </w:p>
     <w:p>
       <w:pPr>
@@ -8702,11 +9098,11 @@
       <w:pPr>
         <w:pStyle w:val="Heading2"/>
       </w:pPr>
-      <w:bookmarkStart w:id="49" w:name="_Toc36202911"/>
+      <w:bookmarkStart w:id="48" w:name="_Toc36202911"/>
       <w:r>
         <w:t>Pre-Audit Procedures</w:t>
       </w:r>
-      <w:bookmarkEnd w:id="49"/>
+      <w:bookmarkEnd w:id="48"/>
     </w:p>
     <w:p>
       <w:r>
@@ -8790,12 +9186,12 @@
       <w:pPr>
         <w:pStyle w:val="Heading2"/>
       </w:pPr>
-      <w:bookmarkStart w:id="50" w:name="_Toc36202912"/>
+      <w:bookmarkStart w:id="49" w:name="_Toc36202912"/>
       <w:r>
         <w:lastRenderedPageBreak/>
         <w:t>Audit Requirements</w:t>
       </w:r>
-      <w:bookmarkEnd w:id="50"/>
+      <w:bookmarkEnd w:id="49"/>
     </w:p>
     <w:p>
       <w:pPr>
@@ -8854,7 +9250,15 @@
         </w:numPr>
       </w:pPr>
       <w:r>
-        <w:t xml:space="preserve">If time and availability permit, determine if a </w:t>
+        <w:t xml:space="preserve">If time and availability permit, determine if </w:t>
+      </w:r>
+      <w:proofErr w:type="gramStart"/>
+      <w:r>
+        <w:t>a</w:t>
+      </w:r>
+      <w:proofErr w:type="gramEnd"/>
+      <w:r>
+        <w:t xml:space="preserve"> </w:t>
       </w:r>
       <w:r>
         <w:t>Alta Avionics, LLC</w:t>
@@ -9047,12 +9451,12 @@
       <w:pPr>
         <w:pStyle w:val="Heading2"/>
       </w:pPr>
-      <w:bookmarkStart w:id="51" w:name="_Toc36202913"/>
+      <w:bookmarkStart w:id="50" w:name="_Toc36202913"/>
       <w:r>
         <w:lastRenderedPageBreak/>
         <w:t>External Audits</w:t>
       </w:r>
-      <w:bookmarkEnd w:id="51"/>
+      <w:bookmarkEnd w:id="50"/>
     </w:p>
     <w:p>
       <w:r>
@@ -9074,13 +9478,28 @@
         <w:t>LLC</w:t>
       </w:r>
       <w:r>
-        <w:t>, utilizing Form K-AUD-1 (Vendor Audit), or</w:t>
-      </w:r>
-      <w:r>
-        <w:t xml:space="preserve"> </w:t>
-      </w:r>
-      <w:r>
-        <w:t>Form K-AUD-7 (Calibration Vendor Audit) as applicable. (Samples of these</w:t>
+        <w:t xml:space="preserve">, utilizing </w:t>
+      </w:r>
+      <w:r>
+        <w:rPr>
+          <w:highlight w:val="green"/>
+        </w:rPr>
+        <w:t>Form K-AUD-1</w:t>
+      </w:r>
+      <w:r>
+        <w:t xml:space="preserve"> (Vendor Audit), or</w:t>
+      </w:r>
+      <w:r>
+        <w:t xml:space="preserve"> </w:t>
+      </w:r>
+      <w:r>
+        <w:rPr>
+          <w:highlight w:val="green"/>
+        </w:rPr>
+        <w:t>Form K-AUD-7</w:t>
+      </w:r>
+      <w:r>
+        <w:t xml:space="preserve"> (Calibration Vendor Audit) as applicable. (Samples of these</w:t>
       </w:r>
       <w:r>
         <w:t xml:space="preserve"> </w:t>
@@ -9169,7 +9588,16 @@
         <w:t xml:space="preserve"> </w:t>
       </w:r>
       <w:r>
-        <w:t>notified using Form K-AUD-6 (Audit Request) (sample found in the Forms</w:t>
+        <w:t xml:space="preserve">notified using </w:t>
+      </w:r>
+      <w:r>
+        <w:rPr>
+          <w:highlight w:val="green"/>
+        </w:rPr>
+        <w:t>Form K-AUD-6</w:t>
+      </w:r>
+      <w:r>
+        <w:t xml:space="preserve"> (Audit Request) (sample found in the Forms</w:t>
       </w:r>
       <w:r>
         <w:t xml:space="preserve"> </w:t>
@@ -9263,11 +9691,11 @@
       <w:pPr>
         <w:pStyle w:val="Heading3"/>
       </w:pPr>
-      <w:bookmarkStart w:id="52" w:name="_Toc36202914"/>
+      <w:bookmarkStart w:id="51" w:name="_Toc36202914"/>
       <w:r>
         <w:t>Category A:</w:t>
       </w:r>
-      <w:bookmarkEnd w:id="52"/>
+      <w:bookmarkEnd w:id="51"/>
     </w:p>
     <w:p>
       <w:r>
@@ -9368,12 +9796,12 @@
       <w:pPr>
         <w:pStyle w:val="Heading3"/>
       </w:pPr>
-      <w:bookmarkStart w:id="53" w:name="_Toc36202915"/>
+      <w:bookmarkStart w:id="52" w:name="_Toc36202915"/>
       <w:r>
         <w:lastRenderedPageBreak/>
         <w:t>Category B:</w:t>
       </w:r>
-      <w:bookmarkEnd w:id="53"/>
+      <w:bookmarkEnd w:id="52"/>
     </w:p>
     <w:p>
       <w:r>
@@ -9450,11 +9878,11 @@
       <w:pPr>
         <w:pStyle w:val="Heading3"/>
       </w:pPr>
-      <w:bookmarkStart w:id="54" w:name="_Toc36202916"/>
+      <w:bookmarkStart w:id="53" w:name="_Toc36202916"/>
       <w:r>
         <w:t>Category C:</w:t>
       </w:r>
-      <w:bookmarkEnd w:id="54"/>
+      <w:bookmarkEnd w:id="53"/>
     </w:p>
     <w:p>
       <w:r>
@@ -9744,12 +10172,12 @@
       <w:pPr>
         <w:pStyle w:val="Heading2"/>
       </w:pPr>
-      <w:bookmarkStart w:id="55" w:name="_Toc36202917"/>
+      <w:bookmarkStart w:id="54" w:name="_Toc36202917"/>
       <w:r>
         <w:lastRenderedPageBreak/>
         <w:t>Internal Audits</w:t>
       </w:r>
-      <w:bookmarkEnd w:id="55"/>
+      <w:bookmarkEnd w:id="54"/>
     </w:p>
     <w:p>
       <w:r>
@@ -9765,7 +10193,16 @@
         <w:t xml:space="preserve"> </w:t>
       </w:r>
       <w:r>
-        <w:t>ongoing scheduled audits utilizing Form K-AUD-2 (Internal Audit). (A sample of</w:t>
+        <w:t xml:space="preserve">ongoing scheduled audits utilizing </w:t>
+      </w:r>
+      <w:r>
+        <w:rPr>
+          <w:highlight w:val="green"/>
+        </w:rPr>
+        <w:t>Form K-AUD-2</w:t>
+      </w:r>
+      <w:r>
+        <w:t xml:space="preserve"> (Internal Audit). (A sample of</w:t>
       </w:r>
       <w:r>
         <w:t xml:space="preserve"> </w:t>
@@ -9965,124 +10402,255 @@
       <w:pPr>
         <w:pStyle w:val="Heading2"/>
       </w:pPr>
-      <w:bookmarkStart w:id="56" w:name="_Toc36202918"/>
+      <w:bookmarkStart w:id="55" w:name="_Toc36202918"/>
       <w:r>
         <w:lastRenderedPageBreak/>
         <w:t>Audit Follow-Up Procedures</w:t>
       </w:r>
+      <w:bookmarkEnd w:id="55"/>
+    </w:p>
+    <w:p>
+      <w:r>
+        <w:t xml:space="preserve">The </w:t>
+      </w:r>
+      <w:r>
+        <w:t>Alta Avionics, LLC</w:t>
+      </w:r>
+      <w:r>
+        <w:t xml:space="preserve"> audit program has been designed to quickly and efficiently</w:t>
+      </w:r>
+      <w:r>
+        <w:t xml:space="preserve"> </w:t>
+      </w:r>
+      <w:r>
+        <w:t>identify discrepancies found during audits of different operational areas, and facilities.</w:t>
+      </w:r>
+      <w:r>
+        <w:t xml:space="preserve"> </w:t>
+      </w:r>
+    </w:p>
+    <w:p>
+      <w:r>
+        <w:t>The Chief Inspector, or his/her designee, will review the discrepancies, and prepare a</w:t>
+      </w:r>
+      <w:r>
+        <w:t xml:space="preserve"> </w:t>
+      </w:r>
+      <w:r>
+        <w:t xml:space="preserve">letter, or memo, to the department, agency, or vendor involved to </w:t>
+      </w:r>
+      <w:proofErr w:type="gramStart"/>
+      <w:r>
+        <w:t>insure</w:t>
+      </w:r>
+      <w:proofErr w:type="gramEnd"/>
+      <w:r>
+        <w:t xml:space="preserve"> corrective</w:t>
+      </w:r>
+      <w:r>
+        <w:t xml:space="preserve"> </w:t>
+      </w:r>
+      <w:r>
+        <w:t>actions are being implemented if required. He/she will determine the depth of any</w:t>
+      </w:r>
+      <w:r>
+        <w:t xml:space="preserve"> </w:t>
+      </w:r>
+      <w:r>
+        <w:t>discrepancy, and how it directly affects, or could affect, the airworthiness of customer</w:t>
+      </w:r>
+      <w:r>
+        <w:t xml:space="preserve"> </w:t>
+      </w:r>
+      <w:r>
+        <w:t>aircraft. He/she will notify the General Manager of the audit results as required.</w:t>
+      </w:r>
+    </w:p>
+    <w:p>
+      <w:r>
+        <w:t>Company departments/areas must implement corrective action within ten (10) days</w:t>
+      </w:r>
+      <w:r>
+        <w:t xml:space="preserve"> </w:t>
+      </w:r>
+      <w:r>
+        <w:t>following notification of a discrepancy. All discrepancies and corrective actions will be</w:t>
+      </w:r>
+      <w:r>
+        <w:t xml:space="preserve"> </w:t>
+      </w:r>
+      <w:r>
+        <w:t>given to the General Manager for review.</w:t>
+      </w:r>
+    </w:p>
+    <w:p>
+      <w:r>
+        <w:t>Vendors must respond within thirty (30) days after receipt of the information outlining</w:t>
+      </w:r>
+      <w:r>
+        <w:t xml:space="preserve"> </w:t>
+      </w:r>
+      <w:r>
+        <w:t>the discrepancy, advising what corrective action is being taken.</w:t>
+      </w:r>
+      <w:r>
+        <w:t xml:space="preserve"> </w:t>
+      </w:r>
+    </w:p>
+    <w:p>
+      <w:r>
+        <w:t>A re-audit may be scheduled to determine if the vendor corrected the problem. A very</w:t>
+      </w:r>
+      <w:r>
+        <w:t xml:space="preserve"> </w:t>
+      </w:r>
+      <w:r>
+        <w:t>serious problem may result in the vendor or agency being removed from the Approved</w:t>
+      </w:r>
+      <w:r>
+        <w:t xml:space="preserve"> </w:t>
+      </w:r>
+      <w:r>
+        <w:t>Vendor List.</w:t>
+      </w:r>
+    </w:p>
+    <w:p>
+      <w:r>
+        <w:t>If a re-audit of a department/area shows that no corrective action was taken, or the</w:t>
+      </w:r>
+      <w:r>
+        <w:t xml:space="preserve"> </w:t>
+      </w:r>
+      <w:r>
+        <w:t>corrective action taken did not fix the discrepancy, the problem will be sent to the</w:t>
+      </w:r>
+      <w:r>
+        <w:t xml:space="preserve"> </w:t>
+      </w:r>
+      <w:r>
+        <w:t>General Manager for resolution.</w:t>
+      </w:r>
+    </w:p>
+    <w:p>
+      <w:pPr>
+        <w:spacing w:before="0" w:after="160"/>
+      </w:pPr>
+      <w:r>
+        <w:br w:type="page"/>
+      </w:r>
+    </w:p>
+    <w:p>
+      <w:pPr>
+        <w:pStyle w:val="Heading2"/>
+      </w:pPr>
+      <w:bookmarkStart w:id="56" w:name="_Toc36202919"/>
+      <w:r>
+        <w:lastRenderedPageBreak/>
+        <w:t xml:space="preserve">Audit Records </w:t>
+      </w:r>
+      <w:proofErr w:type="gramStart"/>
+      <w:r>
+        <w:t>And</w:t>
+      </w:r>
+      <w:proofErr w:type="gramEnd"/>
+      <w:r>
+        <w:t xml:space="preserve"> Files</w:t>
+      </w:r>
       <w:bookmarkEnd w:id="56"/>
     </w:p>
     <w:p>
       <w:r>
-        <w:t xml:space="preserve">The </w:t>
+        <w:t>Files containing internal audits, and vendor audits, will be maintained by the Quality</w:t>
+      </w:r>
+      <w:r>
+        <w:t xml:space="preserve"> </w:t>
+      </w:r>
+      <w:r>
+        <w:t xml:space="preserve">Assurance Manager, and located in </w:t>
       </w:r>
       <w:r>
         <w:t>Alta Avionics, LLC</w:t>
       </w:r>
       <w:r>
-        <w:t xml:space="preserve"> audit program has been designed to quickly and efficiently</w:t>
-      </w:r>
-      <w:r>
-        <w:t xml:space="preserve"> </w:t>
-      </w:r>
-      <w:r>
-        <w:t>identify discrepancies found during audits of different operational areas, and facilities.</w:t>
-      </w:r>
-      <w:r>
-        <w:t xml:space="preserve"> </w:t>
-      </w:r>
-    </w:p>
-    <w:p>
-      <w:r>
-        <w:t>The Chief Inspector, or his/her designee, will review the discrepancies, and prepare a</w:t>
-      </w:r>
-      <w:r>
-        <w:t xml:space="preserve"> </w:t>
-      </w:r>
-      <w:r>
-        <w:t>letter, or memo, to the department, agency, or vendor involved to insure corrective</w:t>
-      </w:r>
-      <w:r>
-        <w:t xml:space="preserve"> </w:t>
-      </w:r>
-      <w:r>
-        <w:t>actions are being implemented if required. He/she will determine the depth of any</w:t>
-      </w:r>
-      <w:r>
-        <w:t xml:space="preserve"> </w:t>
-      </w:r>
-      <w:r>
-        <w:t>discrepancy, and how it directly affects, or could affect, the airworthiness of customer</w:t>
-      </w:r>
-      <w:r>
-        <w:t xml:space="preserve"> </w:t>
-      </w:r>
-      <w:r>
-        <w:t>aircraft. He/she will notify the General Manager of the audit results as required.</w:t>
-      </w:r>
-    </w:p>
-    <w:p>
-      <w:r>
-        <w:t>Company departments/areas must implement corrective action within ten (10) days</w:t>
-      </w:r>
-      <w:r>
-        <w:t xml:space="preserve"> </w:t>
-      </w:r>
-      <w:r>
-        <w:t>following notification of a discrepancy. All discrepancies and corrective actions will be</w:t>
-      </w:r>
-      <w:r>
-        <w:t xml:space="preserve"> </w:t>
-      </w:r>
-      <w:r>
-        <w:t>given to the General Manager for review.</w:t>
-      </w:r>
-    </w:p>
-    <w:p>
-      <w:r>
-        <w:t>Vendors must respond within thirty (30) days after receipt of the information outlining</w:t>
-      </w:r>
-      <w:r>
-        <w:t xml:space="preserve"> </w:t>
-      </w:r>
-      <w:r>
-        <w:t>the discrepancy, advising what corrective action is being taken.</w:t>
-      </w:r>
-      <w:r>
-        <w:t xml:space="preserve"> </w:t>
-      </w:r>
-    </w:p>
-    <w:p>
-      <w:r>
-        <w:t>A re-audit may be scheduled to determine if the vendor corrected the problem. A very</w:t>
-      </w:r>
-      <w:r>
-        <w:t xml:space="preserve"> </w:t>
-      </w:r>
-      <w:r>
-        <w:t>serious problem may result in the vendor or agency being removed from the Approved</w:t>
-      </w:r>
-      <w:r>
-        <w:t xml:space="preserve"> </w:t>
-      </w:r>
-      <w:r>
-        <w:t>Vendor List.</w:t>
-      </w:r>
-    </w:p>
-    <w:p>
-      <w:r>
-        <w:t>If a re-audit of a department/area shows that no corrective action was taken, or the</w:t>
-      </w:r>
-      <w:r>
-        <w:t xml:space="preserve"> </w:t>
-      </w:r>
-      <w:r>
-        <w:t>corrective action taken did not fix the discrepancy, the problem will be sent to the</w:t>
-      </w:r>
-    </w:p>
-    <w:p>
-      <w:r>
-        <w:t>General Manager for resolution.</w:t>
+        <w:t xml:space="preserve"> computer system. The latest</w:t>
+      </w:r>
+      <w:r>
+        <w:t xml:space="preserve"> </w:t>
+      </w:r>
+      <w:r>
+        <w:t>audit will be kept on file, and past audit reports will be sent to the archives.</w:t>
+      </w:r>
+    </w:p>
+    <w:p>
+      <w:r>
+        <w:t>Responses concerning corrective actions for internal, and vendor audits will be attached</w:t>
+      </w:r>
+      <w:r>
+        <w:t xml:space="preserve"> </w:t>
+      </w:r>
+      <w:r>
+        <w:t>to the respective audit form. Internal and vendor audit records will be kept for three (3)</w:t>
+      </w:r>
+      <w:r>
+        <w:t xml:space="preserve"> </w:t>
+      </w:r>
+      <w:r>
+        <w:t>years. Repair Station Certificates, and any other data obtained from a vendor, may be</w:t>
+      </w:r>
+      <w:r>
+        <w:t xml:space="preserve"> </w:t>
+      </w:r>
+      <w:r>
+        <w:t>kept in its respective file for reference indefinitely.</w:t>
+      </w:r>
+    </w:p>
+    <w:p>
+      <w:r>
+        <w:t>Changes to the Approved Vendor List will be made after a vendor audit has been</w:t>
+      </w:r>
+      <w:r>
+        <w:t xml:space="preserve"> </w:t>
+      </w:r>
+      <w:r>
+        <w:t>accomplished and approved by the Quality Assurance Manager.</w:t>
+      </w:r>
+    </w:p>
+    <w:p>
+      <w:r>
+        <w:t>The Audit Findings Control Log</w:t>
+      </w:r>
+      <w:r>
+        <w:rPr>
+          <w:highlight w:val="green"/>
+        </w:rPr>
+        <w:t>, (form K-AUD-4),</w:t>
+      </w:r>
+      <w:r>
+        <w:t xml:space="preserve"> will be maintained by the Quality</w:t>
+      </w:r>
+      <w:r>
+        <w:t xml:space="preserve"> </w:t>
+      </w:r>
+      <w:r>
+        <w:t xml:space="preserve">Assurance Manager. Each audit will be recorded in </w:t>
+      </w:r>
+      <w:r>
+        <w:t>Alta</w:t>
+      </w:r>
+      <w:r>
+        <w:t xml:space="preserve"> Avionics computer system,</w:t>
+      </w:r>
+      <w:r>
+        <w:t xml:space="preserve"> </w:t>
+      </w:r>
+      <w:r>
+        <w:t>and it will provide a means of tracking, and follow-up of open audits. (A sample of this</w:t>
+      </w:r>
+      <w:r>
+        <w:t xml:space="preserve"> </w:t>
+      </w:r>
+      <w:r>
+        <w:t>form is in the Forms Manual).</w:t>
       </w:r>
     </w:p>
     <w:p>
@@ -10097,117 +10665,12 @@
       <w:pPr>
         <w:pStyle w:val="Heading2"/>
       </w:pPr>
-      <w:bookmarkStart w:id="57" w:name="_Toc36202919"/>
-      <w:r>
-        <w:lastRenderedPageBreak/>
-        <w:t>Audit Records And Files</w:t>
-      </w:r>
-      <w:bookmarkEnd w:id="57"/>
-    </w:p>
-    <w:p>
-      <w:r>
-        <w:t>Files containing internal audits, and vendor audits, will be maintained by the Quality</w:t>
-      </w:r>
-      <w:r>
-        <w:t xml:space="preserve"> </w:t>
-      </w:r>
-      <w:r>
-        <w:t xml:space="preserve">Assurance Manager, and located in </w:t>
-      </w:r>
-      <w:r>
-        <w:t>Alta Avionics, LLC</w:t>
-      </w:r>
-      <w:r>
-        <w:t xml:space="preserve"> computer system. The latest</w:t>
-      </w:r>
-      <w:r>
-        <w:t xml:space="preserve"> </w:t>
-      </w:r>
-      <w:r>
-        <w:t>audit will be kept on file, and past audit reports will be sent to the archives.</w:t>
-      </w:r>
-    </w:p>
-    <w:p>
-      <w:r>
-        <w:t>Responses concerning corrective actions for internal, and vendor audits will be attached</w:t>
-      </w:r>
-      <w:r>
-        <w:t xml:space="preserve"> </w:t>
-      </w:r>
-      <w:r>
-        <w:t>to the respective audit form. Internal and vendor audit records will be kept for three (3)</w:t>
-      </w:r>
-      <w:r>
-        <w:t xml:space="preserve"> </w:t>
-      </w:r>
-      <w:r>
-        <w:t>years. Repair Station Certificates, and any other data obtained from a vendor, may be</w:t>
-      </w:r>
-      <w:r>
-        <w:t xml:space="preserve"> </w:t>
-      </w:r>
-      <w:r>
-        <w:t>kept in its respective file for reference indefinitely.</w:t>
-      </w:r>
-    </w:p>
-    <w:p>
-      <w:r>
-        <w:t>Changes to the Approved Vendor List will be made after a vendor audit has been</w:t>
-      </w:r>
-      <w:r>
-        <w:t xml:space="preserve"> </w:t>
-      </w:r>
-      <w:r>
-        <w:t>accomplished and approved by the Quality Assurance Manager.</w:t>
-      </w:r>
-    </w:p>
-    <w:p>
-      <w:r>
-        <w:t>The Audit Findings Control Log, (form K-AUD-4), will be maintained by the Quality</w:t>
-      </w:r>
-      <w:r>
-        <w:t xml:space="preserve"> </w:t>
-      </w:r>
-      <w:r>
-        <w:t xml:space="preserve">Assurance Manager. Each audit will be recorded in </w:t>
-      </w:r>
-      <w:r>
-        <w:t>Alta</w:t>
-      </w:r>
-      <w:r>
-        <w:t xml:space="preserve"> Avionics computer system,</w:t>
-      </w:r>
-      <w:r>
-        <w:t xml:space="preserve"> </w:t>
-      </w:r>
-      <w:r>
-        <w:t>and it will provide a means of tracking, and follow-up of open audits. (A sample of this</w:t>
-      </w:r>
-      <w:r>
-        <w:t xml:space="preserve"> </w:t>
-      </w:r>
-      <w:r>
-        <w:t>form is in the Forms Manual).</w:t>
-      </w:r>
-    </w:p>
-    <w:p>
-      <w:pPr>
-        <w:spacing w:before="0" w:after="160"/>
-      </w:pPr>
-      <w:r>
-        <w:br w:type="page"/>
-      </w:r>
-    </w:p>
-    <w:p>
-      <w:pPr>
-        <w:pStyle w:val="Heading2"/>
-      </w:pPr>
-      <w:bookmarkStart w:id="58" w:name="_Toc36202920"/>
+      <w:bookmarkStart w:id="57" w:name="_Toc36202920"/>
       <w:r>
         <w:lastRenderedPageBreak/>
         <w:t>Audit Experience</w:t>
       </w:r>
-      <w:bookmarkEnd w:id="58"/>
+      <w:bookmarkEnd w:id="57"/>
     </w:p>
     <w:p>
       <w:r>
@@ -10243,7 +10706,15 @@
         <w:t xml:space="preserve"> </w:t>
       </w:r>
       <w:r>
-        <w:t>attention, shall be addressed with minimal disruption of the subjects operation, while</w:t>
+        <w:t xml:space="preserve">attention, shall be addressed with minimal disruption of the </w:t>
+      </w:r>
+      <w:proofErr w:type="gramStart"/>
+      <w:r>
+        <w:t>subjects</w:t>
+      </w:r>
+      <w:proofErr w:type="gramEnd"/>
+      <w:r>
+        <w:t xml:space="preserve"> operation, while</w:t>
       </w:r>
       <w:r>
         <w:t xml:space="preserve"> </w:t>
@@ -10295,12 +10766,12 @@
       <w:pPr>
         <w:pStyle w:val="Heading2"/>
       </w:pPr>
-      <w:bookmarkStart w:id="59" w:name="_Toc36202921"/>
+      <w:bookmarkStart w:id="58" w:name="_Toc36202921"/>
       <w:r>
         <w:lastRenderedPageBreak/>
         <w:t>Audit Forms</w:t>
       </w:r>
-      <w:bookmarkEnd w:id="59"/>
+      <w:bookmarkEnd w:id="58"/>
     </w:p>
     <w:p>
       <w:pPr>
@@ -10341,12 +10812,12 @@
       <w:pPr>
         <w:pStyle w:val="Heading1"/>
       </w:pPr>
-      <w:bookmarkStart w:id="60" w:name="_Toc36202922"/>
+      <w:bookmarkStart w:id="59" w:name="_Toc36202922"/>
       <w:r>
         <w:lastRenderedPageBreak/>
         <w:t>Hazardous Materials</w:t>
       </w:r>
-      <w:bookmarkEnd w:id="60"/>
+      <w:bookmarkEnd w:id="59"/>
     </w:p>
     <w:p>
       <w:r>
@@ -10388,12 +10859,20 @@
       <w:pPr>
         <w:pStyle w:val="Heading1"/>
       </w:pPr>
-      <w:bookmarkStart w:id="61" w:name="_Toc36202923"/>
+      <w:bookmarkStart w:id="60" w:name="_Toc36202923"/>
       <w:r>
         <w:lastRenderedPageBreak/>
-        <w:t>Test Equipment And Test Equipment Equivalency</w:t>
-      </w:r>
-      <w:bookmarkEnd w:id="61"/>
+        <w:t xml:space="preserve">Test Equipment </w:t>
+      </w:r>
+      <w:proofErr w:type="gramStart"/>
+      <w:r>
+        <w:t>And</w:t>
+      </w:r>
+      <w:proofErr w:type="gramEnd"/>
+      <w:r>
+        <w:t xml:space="preserve"> Test Equipment Equivalency</w:t>
+      </w:r>
+      <w:bookmarkEnd w:id="60"/>
     </w:p>
     <w:p>
       <w:r>
@@ -10403,18 +10882,24 @@
         <w:t>Alta Avionics, LLC</w:t>
       </w:r>
       <w:r>
-        <w:t xml:space="preserve"> software at the time of acquisition.</w:t>
-      </w:r>
-    </w:p>
-    <w:p>
-      <w:r>
-        <w:t xml:space="preserve">All Documentation required for currency of calibration and calibration requirements will be found in </w:t>
+        <w:t xml:space="preserve"> at the time of acquisition.</w:t>
+      </w:r>
+    </w:p>
+    <w:p>
+      <w:r>
+        <w:t xml:space="preserve">All Documentation required for currency of calibration and calibration requirements will be found </w:t>
+      </w:r>
+      <w:r>
+        <w:t>at</w:t>
+      </w:r>
+      <w:r>
+        <w:t xml:space="preserve"> </w:t>
       </w:r>
       <w:r>
         <w:t>Alta Avionics, LLC</w:t>
       </w:r>
       <w:r>
-        <w:t xml:space="preserve"> software and will be available on all computer terminals.</w:t>
+        <w:t>.</w:t>
       </w:r>
     </w:p>
     <w:p>
@@ -10445,12 +10930,12 @@
       <w:pPr>
         <w:pStyle w:val="Heading1"/>
       </w:pPr>
-      <w:bookmarkStart w:id="62" w:name="_Toc36202924"/>
+      <w:bookmarkStart w:id="61" w:name="_Toc36202924"/>
       <w:r>
         <w:lastRenderedPageBreak/>
         <w:t>Electronic Records</w:t>
       </w:r>
-      <w:bookmarkEnd w:id="62"/>
+      <w:bookmarkEnd w:id="61"/>
     </w:p>
     <w:p>
       <w:r>
@@ -10481,7 +10966,13 @@
         </w:numPr>
       </w:pPr>
       <w:r>
-        <w:t>The Accountable manger or his/her designee will be made available to the NTSB and/or FAA personnel to assist in accessing the necessary computerized information.</w:t>
+        <w:t>The Accountable manger or his/her designee will be made available to the NTSB and/or FAA personnel to assist in accessing the necessary information</w:t>
+      </w:r>
+      <w:r>
+        <w:t xml:space="preserve"> including computerized information</w:t>
+      </w:r>
+      <w:r>
+        <w:t>.</w:t>
       </w:r>
     </w:p>
     <w:p>
@@ -10601,13 +11092,13 @@
       <w:pPr>
         <w:pStyle w:val="Heading1"/>
       </w:pPr>
+      <w:bookmarkStart w:id="62" w:name="_Toc36202925"/>
       <w:bookmarkStart w:id="63" w:name="ListOfEffectivePages"/>
-      <w:bookmarkStart w:id="64" w:name="_Toc36202925"/>
       <w:r>
         <w:lastRenderedPageBreak/>
         <w:t>Appendix A – List of Effective Pages</w:t>
       </w:r>
-      <w:bookmarkEnd w:id="64"/>
+      <w:bookmarkEnd w:id="62"/>
     </w:p>
     <w:tbl>
       <w:tblPr>
@@ -13128,7 +13619,7 @@
 </file>
 
 <file path=word/endnotes.xml><?xml version="1.0" encoding="utf-8"?>
-<w:endnotes xmlns:wpc="http://schemas.microsoft.com/office/word/2010/wordprocessingCanvas" xmlns:cx="http://schemas.microsoft.com/office/drawing/2014/chartex" xmlns:cx1="http://schemas.microsoft.com/office/drawing/2015/9/8/chartex" xmlns:cx2="http://schemas.microsoft.com/office/drawing/2015/10/21/chartex" xmlns:cx3="http://schemas.microsoft.com/office/drawing/2016/5/9/chartex" xmlns:cx4="http://schemas.microsoft.com/office/drawing/2016/5/10/chartex" xmlns:cx5="http://schemas.microsoft.com/office/drawing/2016/5/11/chartex" xmlns:cx6="http://schemas.microsoft.com/office/drawing/2016/5/12/chartex" xmlns:cx7="http://schemas.microsoft.com/office/drawing/2016/5/13/chartex" xmlns:cx8="http://schemas.microsoft.com/office/drawing/2016/5/14/chartex" xmlns:mc="http://schemas.openxmlformats.org/markup-compatibility/2006" xmlns:aink="http://schemas.microsoft.com/office/drawing/2016/ink" xmlns:am3d="http://schemas.microsoft.com/office/drawing/2017/model3d" xmlns:o="urn:schemas-microsoft-com:office:office" xmlns:r="http://schemas.openxmlformats.org/officeDocument/2006/relationships" xmlns:m="http://schemas.openxmlformats.org/officeDocument/2006/math" xmlns:v="urn:schemas-microsoft-com:vml" xmlns:wp14="http://schemas.microsoft.com/office/word/2010/wordprocessingDrawing" xmlns:wp="http://schemas.openxmlformats.org/drawingml/2006/wordprocessingDrawing" xmlns:w10="urn:schemas-microsoft-com:office:word" xmlns:w="http://schemas.openxmlformats.org/wordprocessingml/2006/main" xmlns:w14="http://schemas.microsoft.com/office/word/2010/wordml" xmlns:w15="http://schemas.microsoft.com/office/word/2012/wordml" xmlns:w16cid="http://schemas.microsoft.com/office/word/2016/wordml/cid" xmlns:w16se="http://schemas.microsoft.com/office/word/2015/wordml/symex" xmlns:wpg="http://schemas.microsoft.com/office/word/2010/wordprocessingGroup" xmlns:wpi="http://schemas.microsoft.com/office/word/2010/wordprocessingInk" xmlns:wne="http://schemas.microsoft.com/office/word/2006/wordml" xmlns:wps="http://schemas.microsoft.com/office/word/2010/wordprocessingShape" mc:Ignorable="w14 w15 w16se w16cid wp14">
+<w:endnotes xmlns:wpc="http://schemas.microsoft.com/office/word/2010/wordprocessingCanvas" xmlns:cx="http://schemas.microsoft.com/office/drawing/2014/chartex" xmlns:cx1="http://schemas.microsoft.com/office/drawing/2015/9/8/chartex" xmlns:cx2="http://schemas.microsoft.com/office/drawing/2015/10/21/chartex" xmlns:cx3="http://schemas.microsoft.com/office/drawing/2016/5/9/chartex" xmlns:cx4="http://schemas.microsoft.com/office/drawing/2016/5/10/chartex" xmlns:cx5="http://schemas.microsoft.com/office/drawing/2016/5/11/chartex" xmlns:cx6="http://schemas.microsoft.com/office/drawing/2016/5/12/chartex" xmlns:cx7="http://schemas.microsoft.com/office/drawing/2016/5/13/chartex" xmlns:cx8="http://schemas.microsoft.com/office/drawing/2016/5/14/chartex" xmlns:mc="http://schemas.openxmlformats.org/markup-compatibility/2006" xmlns:aink="http://schemas.microsoft.com/office/drawing/2016/ink" xmlns:am3d="http://schemas.microsoft.com/office/drawing/2017/model3d" xmlns:o="urn:schemas-microsoft-com:office:office" xmlns:r="http://schemas.openxmlformats.org/officeDocument/2006/relationships" xmlns:m="http://schemas.openxmlformats.org/officeDocument/2006/math" xmlns:v="urn:schemas-microsoft-com:vml" xmlns:wp14="http://schemas.microsoft.com/office/word/2010/wordprocessingDrawing" xmlns:wp="http://schemas.openxmlformats.org/drawingml/2006/wordprocessingDrawing" xmlns:w10="urn:schemas-microsoft-com:office:word" xmlns:w="http://schemas.openxmlformats.org/wordprocessingml/2006/main" xmlns:w14="http://schemas.microsoft.com/office/word/2010/wordml" xmlns:w15="http://schemas.microsoft.com/office/word/2012/wordml" xmlns:w16cex="http://schemas.microsoft.com/office/word/2018/wordml/cex" xmlns:w16cid="http://schemas.microsoft.com/office/word/2016/wordml/cid" xmlns:w16="http://schemas.microsoft.com/office/word/2018/wordml" xmlns:w16se="http://schemas.microsoft.com/office/word/2015/wordml/symex" xmlns:wpg="http://schemas.microsoft.com/office/word/2010/wordprocessingGroup" xmlns:wpi="http://schemas.microsoft.com/office/word/2010/wordprocessingInk" xmlns:wne="http://schemas.microsoft.com/office/word/2006/wordml" xmlns:wps="http://schemas.microsoft.com/office/word/2010/wordprocessingShape" mc:Ignorable="w14 w15 w16se w16cid w16 w16cex wp14">
   <w:endnote w:type="separator" w:id="-1">
     <w:p>
       <w:pPr>
@@ -13153,7 +13644,7 @@
 </file>
 
 <file path=word/footer1.xml><?xml version="1.0" encoding="utf-8"?>
-<w:ftr xmlns:wpc="http://schemas.microsoft.com/office/word/2010/wordprocessingCanvas" xmlns:cx="http://schemas.microsoft.com/office/drawing/2014/chartex" xmlns:cx1="http://schemas.microsoft.com/office/drawing/2015/9/8/chartex" xmlns:cx2="http://schemas.microsoft.com/office/drawing/2015/10/21/chartex" xmlns:cx3="http://schemas.microsoft.com/office/drawing/2016/5/9/chartex" xmlns:cx4="http://schemas.microsoft.com/office/drawing/2016/5/10/chartex" xmlns:cx5="http://schemas.microsoft.com/office/drawing/2016/5/11/chartex" xmlns:cx6="http://schemas.microsoft.com/office/drawing/2016/5/12/chartex" xmlns:cx7="http://schemas.microsoft.com/office/drawing/2016/5/13/chartex" xmlns:cx8="http://schemas.microsoft.com/office/drawing/2016/5/14/chartex" xmlns:mc="http://schemas.openxmlformats.org/markup-compatibility/2006" xmlns:aink="http://schemas.microsoft.com/office/drawing/2016/ink" xmlns:am3d="http://schemas.microsoft.com/office/drawing/2017/model3d" xmlns:o="urn:schemas-microsoft-com:office:office" xmlns:r="http://schemas.openxmlformats.org/officeDocument/2006/relationships" xmlns:m="http://schemas.openxmlformats.org/officeDocument/2006/math" xmlns:v="urn:schemas-microsoft-com:vml" xmlns:wp14="http://schemas.microsoft.com/office/word/2010/wordprocessingDrawing" xmlns:wp="http://schemas.openxmlformats.org/drawingml/2006/wordprocessingDrawing" xmlns:w10="urn:schemas-microsoft-com:office:word" xmlns:w="http://schemas.openxmlformats.org/wordprocessingml/2006/main" xmlns:w14="http://schemas.microsoft.com/office/word/2010/wordml" xmlns:w15="http://schemas.microsoft.com/office/word/2012/wordml" xmlns:w16cid="http://schemas.microsoft.com/office/word/2016/wordml/cid" xmlns:w16se="http://schemas.microsoft.com/office/word/2015/wordml/symex" xmlns:wpg="http://schemas.microsoft.com/office/word/2010/wordprocessingGroup" xmlns:wpi="http://schemas.microsoft.com/office/word/2010/wordprocessingInk" xmlns:wne="http://schemas.microsoft.com/office/word/2006/wordml" xmlns:wps="http://schemas.microsoft.com/office/word/2010/wordprocessingShape" mc:Ignorable="w14 w15 w16se w16cid wp14">
+<w:ftr xmlns:wpc="http://schemas.microsoft.com/office/word/2010/wordprocessingCanvas" xmlns:cx="http://schemas.microsoft.com/office/drawing/2014/chartex" xmlns:cx1="http://schemas.microsoft.com/office/drawing/2015/9/8/chartex" xmlns:cx2="http://schemas.microsoft.com/office/drawing/2015/10/21/chartex" xmlns:cx3="http://schemas.microsoft.com/office/drawing/2016/5/9/chartex" xmlns:cx4="http://schemas.microsoft.com/office/drawing/2016/5/10/chartex" xmlns:cx5="http://schemas.microsoft.com/office/drawing/2016/5/11/chartex" xmlns:cx6="http://schemas.microsoft.com/office/drawing/2016/5/12/chartex" xmlns:cx7="http://schemas.microsoft.com/office/drawing/2016/5/13/chartex" xmlns:cx8="http://schemas.microsoft.com/office/drawing/2016/5/14/chartex" xmlns:mc="http://schemas.openxmlformats.org/markup-compatibility/2006" xmlns:aink="http://schemas.microsoft.com/office/drawing/2016/ink" xmlns:am3d="http://schemas.microsoft.com/office/drawing/2017/model3d" xmlns:o="urn:schemas-microsoft-com:office:office" xmlns:r="http://schemas.openxmlformats.org/officeDocument/2006/relationships" xmlns:m="http://schemas.openxmlformats.org/officeDocument/2006/math" xmlns:v="urn:schemas-microsoft-com:vml" xmlns:wp14="http://schemas.microsoft.com/office/word/2010/wordprocessingDrawing" xmlns:wp="http://schemas.openxmlformats.org/drawingml/2006/wordprocessingDrawing" xmlns:w10="urn:schemas-microsoft-com:office:word" xmlns:w="http://schemas.openxmlformats.org/wordprocessingml/2006/main" xmlns:w14="http://schemas.microsoft.com/office/word/2010/wordml" xmlns:w15="http://schemas.microsoft.com/office/word/2012/wordml" xmlns:w16cex="http://schemas.microsoft.com/office/word/2018/wordml/cex" xmlns:w16cid="http://schemas.microsoft.com/office/word/2016/wordml/cid" xmlns:w16="http://schemas.microsoft.com/office/word/2018/wordml" xmlns:w16se="http://schemas.microsoft.com/office/word/2015/wordml/symex" xmlns:wpg="http://schemas.microsoft.com/office/word/2010/wordprocessingGroup" xmlns:wpi="http://schemas.microsoft.com/office/word/2010/wordprocessingInk" xmlns:wne="http://schemas.microsoft.com/office/word/2006/wordml" xmlns:wps="http://schemas.microsoft.com/office/word/2010/wordprocessingShape" mc:Ignorable="w14 w15 w16se w16cid w16 w16cex wp14">
   <w:p>
     <w:pPr>
       <w:pStyle w:val="Footer"/>
@@ -13224,7 +13715,7 @@
 </file>
 
 <file path=word/footer2.xml><?xml version="1.0" encoding="utf-8"?>
-<w:ftr xmlns:wpc="http://schemas.microsoft.com/office/word/2010/wordprocessingCanvas" xmlns:cx="http://schemas.microsoft.com/office/drawing/2014/chartex" xmlns:cx1="http://schemas.microsoft.com/office/drawing/2015/9/8/chartex" xmlns:cx2="http://schemas.microsoft.com/office/drawing/2015/10/21/chartex" xmlns:cx3="http://schemas.microsoft.com/office/drawing/2016/5/9/chartex" xmlns:cx4="http://schemas.microsoft.com/office/drawing/2016/5/10/chartex" xmlns:cx5="http://schemas.microsoft.com/office/drawing/2016/5/11/chartex" xmlns:cx6="http://schemas.microsoft.com/office/drawing/2016/5/12/chartex" xmlns:cx7="http://schemas.microsoft.com/office/drawing/2016/5/13/chartex" xmlns:cx8="http://schemas.microsoft.com/office/drawing/2016/5/14/chartex" xmlns:mc="http://schemas.openxmlformats.org/markup-compatibility/2006" xmlns:aink="http://schemas.microsoft.com/office/drawing/2016/ink" xmlns:am3d="http://schemas.microsoft.com/office/drawing/2017/model3d" xmlns:o="urn:schemas-microsoft-com:office:office" xmlns:r="http://schemas.openxmlformats.org/officeDocument/2006/relationships" xmlns:m="http://schemas.openxmlformats.org/officeDocument/2006/math" xmlns:v="urn:schemas-microsoft-com:vml" xmlns:wp14="http://schemas.microsoft.com/office/word/2010/wordprocessingDrawing" xmlns:wp="http://schemas.openxmlformats.org/drawingml/2006/wordprocessingDrawing" xmlns:w10="urn:schemas-microsoft-com:office:word" xmlns:w="http://schemas.openxmlformats.org/wordprocessingml/2006/main" xmlns:w14="http://schemas.microsoft.com/office/word/2010/wordml" xmlns:w15="http://schemas.microsoft.com/office/word/2012/wordml" xmlns:w16cid="http://schemas.microsoft.com/office/word/2016/wordml/cid" xmlns:w16se="http://schemas.microsoft.com/office/word/2015/wordml/symex" xmlns:wpg="http://schemas.microsoft.com/office/word/2010/wordprocessingGroup" xmlns:wpi="http://schemas.microsoft.com/office/word/2010/wordprocessingInk" xmlns:wne="http://schemas.microsoft.com/office/word/2006/wordml" xmlns:wps="http://schemas.microsoft.com/office/word/2010/wordprocessingShape" mc:Ignorable="w14 w15 w16se w16cid wp14">
+<w:ftr xmlns:wpc="http://schemas.microsoft.com/office/word/2010/wordprocessingCanvas" xmlns:cx="http://schemas.microsoft.com/office/drawing/2014/chartex" xmlns:cx1="http://schemas.microsoft.com/office/drawing/2015/9/8/chartex" xmlns:cx2="http://schemas.microsoft.com/office/drawing/2015/10/21/chartex" xmlns:cx3="http://schemas.microsoft.com/office/drawing/2016/5/9/chartex" xmlns:cx4="http://schemas.microsoft.com/office/drawing/2016/5/10/chartex" xmlns:cx5="http://schemas.microsoft.com/office/drawing/2016/5/11/chartex" xmlns:cx6="http://schemas.microsoft.com/office/drawing/2016/5/12/chartex" xmlns:cx7="http://schemas.microsoft.com/office/drawing/2016/5/13/chartex" xmlns:cx8="http://schemas.microsoft.com/office/drawing/2016/5/14/chartex" xmlns:mc="http://schemas.openxmlformats.org/markup-compatibility/2006" xmlns:aink="http://schemas.microsoft.com/office/drawing/2016/ink" xmlns:am3d="http://schemas.microsoft.com/office/drawing/2017/model3d" xmlns:o="urn:schemas-microsoft-com:office:office" xmlns:r="http://schemas.openxmlformats.org/officeDocument/2006/relationships" xmlns:m="http://schemas.openxmlformats.org/officeDocument/2006/math" xmlns:v="urn:schemas-microsoft-com:vml" xmlns:wp14="http://schemas.microsoft.com/office/word/2010/wordprocessingDrawing" xmlns:wp="http://schemas.openxmlformats.org/drawingml/2006/wordprocessingDrawing" xmlns:w10="urn:schemas-microsoft-com:office:word" xmlns:w="http://schemas.openxmlformats.org/wordprocessingml/2006/main" xmlns:w14="http://schemas.microsoft.com/office/word/2010/wordml" xmlns:w15="http://schemas.microsoft.com/office/word/2012/wordml" xmlns:w16cex="http://schemas.microsoft.com/office/word/2018/wordml/cex" xmlns:w16cid="http://schemas.microsoft.com/office/word/2016/wordml/cid" xmlns:w16="http://schemas.microsoft.com/office/word/2018/wordml" xmlns:w16se="http://schemas.microsoft.com/office/word/2015/wordml/symex" xmlns:wpg="http://schemas.microsoft.com/office/word/2010/wordprocessingGroup" xmlns:wpi="http://schemas.microsoft.com/office/word/2010/wordprocessingInk" xmlns:wne="http://schemas.microsoft.com/office/word/2006/wordml" xmlns:wps="http://schemas.microsoft.com/office/word/2010/wordprocessingShape" mc:Ignorable="w14 w15 w16se w16cid w16 w16cex wp14">
   <w:p>
     <w:pPr>
       <w:pStyle w:val="Footer"/>
@@ -13272,7 +13763,7 @@
 </file>
 
 <file path=word/footer3.xml><?xml version="1.0" encoding="utf-8"?>
-<w:ftr xmlns:wpc="http://schemas.microsoft.com/office/word/2010/wordprocessingCanvas" xmlns:cx="http://schemas.microsoft.com/office/drawing/2014/chartex" xmlns:cx1="http://schemas.microsoft.com/office/drawing/2015/9/8/chartex" xmlns:cx2="http://schemas.microsoft.com/office/drawing/2015/10/21/chartex" xmlns:cx3="http://schemas.microsoft.com/office/drawing/2016/5/9/chartex" xmlns:cx4="http://schemas.microsoft.com/office/drawing/2016/5/10/chartex" xmlns:cx5="http://schemas.microsoft.com/office/drawing/2016/5/11/chartex" xmlns:cx6="http://schemas.microsoft.com/office/drawing/2016/5/12/chartex" xmlns:cx7="http://schemas.microsoft.com/office/drawing/2016/5/13/chartex" xmlns:cx8="http://schemas.microsoft.com/office/drawing/2016/5/14/chartex" xmlns:mc="http://schemas.openxmlformats.org/markup-compatibility/2006" xmlns:aink="http://schemas.microsoft.com/office/drawing/2016/ink" xmlns:am3d="http://schemas.microsoft.com/office/drawing/2017/model3d" xmlns:o="urn:schemas-microsoft-com:office:office" xmlns:r="http://schemas.openxmlformats.org/officeDocument/2006/relationships" xmlns:m="http://schemas.openxmlformats.org/officeDocument/2006/math" xmlns:v="urn:schemas-microsoft-com:vml" xmlns:wp14="http://schemas.microsoft.com/office/word/2010/wordprocessingDrawing" xmlns:wp="http://schemas.openxmlformats.org/drawingml/2006/wordprocessingDrawing" xmlns:w10="urn:schemas-microsoft-com:office:word" xmlns:w="http://schemas.openxmlformats.org/wordprocessingml/2006/main" xmlns:w14="http://schemas.microsoft.com/office/word/2010/wordml" xmlns:w15="http://schemas.microsoft.com/office/word/2012/wordml" xmlns:w16cid="http://schemas.microsoft.com/office/word/2016/wordml/cid" xmlns:w16se="http://schemas.microsoft.com/office/word/2015/wordml/symex" xmlns:wpg="http://schemas.microsoft.com/office/word/2010/wordprocessingGroup" xmlns:wpi="http://schemas.microsoft.com/office/word/2010/wordprocessingInk" xmlns:wne="http://schemas.microsoft.com/office/word/2006/wordml" xmlns:wps="http://schemas.microsoft.com/office/word/2010/wordprocessingShape" mc:Ignorable="w14 w15 w16se w16cid wp14">
+<w:ftr xmlns:wpc="http://schemas.microsoft.com/office/word/2010/wordprocessingCanvas" xmlns:cx="http://schemas.microsoft.com/office/drawing/2014/chartex" xmlns:cx1="http://schemas.microsoft.com/office/drawing/2015/9/8/chartex" xmlns:cx2="http://schemas.microsoft.com/office/drawing/2015/10/21/chartex" xmlns:cx3="http://schemas.microsoft.com/office/drawing/2016/5/9/chartex" xmlns:cx4="http://schemas.microsoft.com/office/drawing/2016/5/10/chartex" xmlns:cx5="http://schemas.microsoft.com/office/drawing/2016/5/11/chartex" xmlns:cx6="http://schemas.microsoft.com/office/drawing/2016/5/12/chartex" xmlns:cx7="http://schemas.microsoft.com/office/drawing/2016/5/13/chartex" xmlns:cx8="http://schemas.microsoft.com/office/drawing/2016/5/14/chartex" xmlns:mc="http://schemas.openxmlformats.org/markup-compatibility/2006" xmlns:aink="http://schemas.microsoft.com/office/drawing/2016/ink" xmlns:am3d="http://schemas.microsoft.com/office/drawing/2017/model3d" xmlns:o="urn:schemas-microsoft-com:office:office" xmlns:r="http://schemas.openxmlformats.org/officeDocument/2006/relationships" xmlns:m="http://schemas.openxmlformats.org/officeDocument/2006/math" xmlns:v="urn:schemas-microsoft-com:vml" xmlns:wp14="http://schemas.microsoft.com/office/word/2010/wordprocessingDrawing" xmlns:wp="http://schemas.openxmlformats.org/drawingml/2006/wordprocessingDrawing" xmlns:w10="urn:schemas-microsoft-com:office:word" xmlns:w="http://schemas.openxmlformats.org/wordprocessingml/2006/main" xmlns:w14="http://schemas.microsoft.com/office/word/2010/wordml" xmlns:w15="http://schemas.microsoft.com/office/word/2012/wordml" xmlns:w16cex="http://schemas.microsoft.com/office/word/2018/wordml/cex" xmlns:w16cid="http://schemas.microsoft.com/office/word/2016/wordml/cid" xmlns:w16="http://schemas.microsoft.com/office/word/2018/wordml" xmlns:w16se="http://schemas.microsoft.com/office/word/2015/wordml/symex" xmlns:wpg="http://schemas.microsoft.com/office/word/2010/wordprocessingGroup" xmlns:wpi="http://schemas.microsoft.com/office/word/2010/wordprocessingInk" xmlns:wne="http://schemas.microsoft.com/office/word/2006/wordml" xmlns:wps="http://schemas.microsoft.com/office/word/2010/wordprocessingShape" mc:Ignorable="w14 w15 w16se w16cid w16 w16cex wp14">
   <w:p>
     <w:pPr>
       <w:pStyle w:val="Footer"/>
@@ -13320,7 +13811,7 @@
 </file>
 
 <file path=word/footnotes.xml><?xml version="1.0" encoding="utf-8"?>
-<w:footnotes xmlns:wpc="http://schemas.microsoft.com/office/word/2010/wordprocessingCanvas" xmlns:cx="http://schemas.microsoft.com/office/drawing/2014/chartex" xmlns:cx1="http://schemas.microsoft.com/office/drawing/2015/9/8/chartex" xmlns:cx2="http://schemas.microsoft.com/office/drawing/2015/10/21/chartex" xmlns:cx3="http://schemas.microsoft.com/office/drawing/2016/5/9/chartex" xmlns:cx4="http://schemas.microsoft.com/office/drawing/2016/5/10/chartex" xmlns:cx5="http://schemas.microsoft.com/office/drawing/2016/5/11/chartex" xmlns:cx6="http://schemas.microsoft.com/office/drawing/2016/5/12/chartex" xmlns:cx7="http://schemas.microsoft.com/office/drawing/2016/5/13/chartex" xmlns:cx8="http://schemas.microsoft.com/office/drawing/2016/5/14/chartex" xmlns:mc="http://schemas.openxmlformats.org/markup-compatibility/2006" xmlns:aink="http://schemas.microsoft.com/office/drawing/2016/ink" xmlns:am3d="http://schemas.microsoft.com/office/drawing/2017/model3d" xmlns:o="urn:schemas-microsoft-com:office:office" xmlns:r="http://schemas.openxmlformats.org/officeDocument/2006/relationships" xmlns:m="http://schemas.openxmlformats.org/officeDocument/2006/math" xmlns:v="urn:schemas-microsoft-com:vml" xmlns:wp14="http://schemas.microsoft.com/office/word/2010/wordprocessingDrawing" xmlns:wp="http://schemas.openxmlformats.org/drawingml/2006/wordprocessingDrawing" xmlns:w10="urn:schemas-microsoft-com:office:word" xmlns:w="http://schemas.openxmlformats.org/wordprocessingml/2006/main" xmlns:w14="http://schemas.microsoft.com/office/word/2010/wordml" xmlns:w15="http://schemas.microsoft.com/office/word/2012/wordml" xmlns:w16cid="http://schemas.microsoft.com/office/word/2016/wordml/cid" xmlns:w16se="http://schemas.microsoft.com/office/word/2015/wordml/symex" xmlns:wpg="http://schemas.microsoft.com/office/word/2010/wordprocessingGroup" xmlns:wpi="http://schemas.microsoft.com/office/word/2010/wordprocessingInk" xmlns:wne="http://schemas.microsoft.com/office/word/2006/wordml" xmlns:wps="http://schemas.microsoft.com/office/word/2010/wordprocessingShape" mc:Ignorable="w14 w15 w16se w16cid wp14">
+<w:footnotes xmlns:wpc="http://schemas.microsoft.com/office/word/2010/wordprocessingCanvas" xmlns:cx="http://schemas.microsoft.com/office/drawing/2014/chartex" xmlns:cx1="http://schemas.microsoft.com/office/drawing/2015/9/8/chartex" xmlns:cx2="http://schemas.microsoft.com/office/drawing/2015/10/21/chartex" xmlns:cx3="http://schemas.microsoft.com/office/drawing/2016/5/9/chartex" xmlns:cx4="http://schemas.microsoft.com/office/drawing/2016/5/10/chartex" xmlns:cx5="http://schemas.microsoft.com/office/drawing/2016/5/11/chartex" xmlns:cx6="http://schemas.microsoft.com/office/drawing/2016/5/12/chartex" xmlns:cx7="http://schemas.microsoft.com/office/drawing/2016/5/13/chartex" xmlns:cx8="http://schemas.microsoft.com/office/drawing/2016/5/14/chartex" xmlns:mc="http://schemas.openxmlformats.org/markup-compatibility/2006" xmlns:aink="http://schemas.microsoft.com/office/drawing/2016/ink" xmlns:am3d="http://schemas.microsoft.com/office/drawing/2017/model3d" xmlns:o="urn:schemas-microsoft-com:office:office" xmlns:r="http://schemas.openxmlformats.org/officeDocument/2006/relationships" xmlns:m="http://schemas.openxmlformats.org/officeDocument/2006/math" xmlns:v="urn:schemas-microsoft-com:vml" xmlns:wp14="http://schemas.microsoft.com/office/word/2010/wordprocessingDrawing" xmlns:wp="http://schemas.openxmlformats.org/drawingml/2006/wordprocessingDrawing" xmlns:w10="urn:schemas-microsoft-com:office:word" xmlns:w="http://schemas.openxmlformats.org/wordprocessingml/2006/main" xmlns:w14="http://schemas.microsoft.com/office/word/2010/wordml" xmlns:w15="http://schemas.microsoft.com/office/word/2012/wordml" xmlns:w16cex="http://schemas.microsoft.com/office/word/2018/wordml/cex" xmlns:w16cid="http://schemas.microsoft.com/office/word/2016/wordml/cid" xmlns:w16="http://schemas.microsoft.com/office/word/2018/wordml" xmlns:w16se="http://schemas.microsoft.com/office/word/2015/wordml/symex" xmlns:wpg="http://schemas.microsoft.com/office/word/2010/wordprocessingGroup" xmlns:wpi="http://schemas.microsoft.com/office/word/2010/wordprocessingInk" xmlns:wne="http://schemas.microsoft.com/office/word/2006/wordml" xmlns:wps="http://schemas.microsoft.com/office/word/2010/wordprocessingShape" mc:Ignorable="w14 w15 w16se w16cid w16 w16cex wp14">
   <w:footnote w:type="separator" w:id="-1">
     <w:p>
       <w:pPr>
@@ -13345,7 +13836,7 @@
 </file>
 
 <file path=word/header1.xml><?xml version="1.0" encoding="utf-8"?>
-<w:hdr xmlns:wpc="http://schemas.microsoft.com/office/word/2010/wordprocessingCanvas" xmlns:cx="http://schemas.microsoft.com/office/drawing/2014/chartex" xmlns:cx1="http://schemas.microsoft.com/office/drawing/2015/9/8/chartex" xmlns:cx2="http://schemas.microsoft.com/office/drawing/2015/10/21/chartex" xmlns:cx3="http://schemas.microsoft.com/office/drawing/2016/5/9/chartex" xmlns:cx4="http://schemas.microsoft.com/office/drawing/2016/5/10/chartex" xmlns:cx5="http://schemas.microsoft.com/office/drawing/2016/5/11/chartex" xmlns:cx6="http://schemas.microsoft.com/office/drawing/2016/5/12/chartex" xmlns:cx7="http://schemas.microsoft.com/office/drawing/2016/5/13/chartex" xmlns:cx8="http://schemas.microsoft.com/office/drawing/2016/5/14/chartex" xmlns:mc="http://schemas.openxmlformats.org/markup-compatibility/2006" xmlns:aink="http://schemas.microsoft.com/office/drawing/2016/ink" xmlns:am3d="http://schemas.microsoft.com/office/drawing/2017/model3d" xmlns:o="urn:schemas-microsoft-com:office:office" xmlns:r="http://schemas.openxmlformats.org/officeDocument/2006/relationships" xmlns:m="http://schemas.openxmlformats.org/officeDocument/2006/math" xmlns:v="urn:schemas-microsoft-com:vml" xmlns:wp14="http://schemas.microsoft.com/office/word/2010/wordprocessingDrawing" xmlns:wp="http://schemas.openxmlformats.org/drawingml/2006/wordprocessingDrawing" xmlns:w10="urn:schemas-microsoft-com:office:word" xmlns:w="http://schemas.openxmlformats.org/wordprocessingml/2006/main" xmlns:w14="http://schemas.microsoft.com/office/word/2010/wordml" xmlns:w15="http://schemas.microsoft.com/office/word/2012/wordml" xmlns:w16cid="http://schemas.microsoft.com/office/word/2016/wordml/cid" xmlns:w16se="http://schemas.microsoft.com/office/word/2015/wordml/symex" xmlns:wpg="http://schemas.microsoft.com/office/word/2010/wordprocessingGroup" xmlns:wpi="http://schemas.microsoft.com/office/word/2010/wordprocessingInk" xmlns:wne="http://schemas.microsoft.com/office/word/2006/wordml" xmlns:wps="http://schemas.microsoft.com/office/word/2010/wordprocessingShape" mc:Ignorable="w14 w15 w16se w16cid wp14">
+<w:hdr xmlns:wpc="http://schemas.microsoft.com/office/word/2010/wordprocessingCanvas" xmlns:cx="http://schemas.microsoft.com/office/drawing/2014/chartex" xmlns:cx1="http://schemas.microsoft.com/office/drawing/2015/9/8/chartex" xmlns:cx2="http://schemas.microsoft.com/office/drawing/2015/10/21/chartex" xmlns:cx3="http://schemas.microsoft.com/office/drawing/2016/5/9/chartex" xmlns:cx4="http://schemas.microsoft.com/office/drawing/2016/5/10/chartex" xmlns:cx5="http://schemas.microsoft.com/office/drawing/2016/5/11/chartex" xmlns:cx6="http://schemas.microsoft.com/office/drawing/2016/5/12/chartex" xmlns:cx7="http://schemas.microsoft.com/office/drawing/2016/5/13/chartex" xmlns:cx8="http://schemas.microsoft.com/office/drawing/2016/5/14/chartex" xmlns:mc="http://schemas.openxmlformats.org/markup-compatibility/2006" xmlns:aink="http://schemas.microsoft.com/office/drawing/2016/ink" xmlns:am3d="http://schemas.microsoft.com/office/drawing/2017/model3d" xmlns:o="urn:schemas-microsoft-com:office:office" xmlns:r="http://schemas.openxmlformats.org/officeDocument/2006/relationships" xmlns:m="http://schemas.openxmlformats.org/officeDocument/2006/math" xmlns:v="urn:schemas-microsoft-com:vml" xmlns:wp14="http://schemas.microsoft.com/office/word/2010/wordprocessingDrawing" xmlns:wp="http://schemas.openxmlformats.org/drawingml/2006/wordprocessingDrawing" xmlns:w10="urn:schemas-microsoft-com:office:word" xmlns:w="http://schemas.openxmlformats.org/wordprocessingml/2006/main" xmlns:w14="http://schemas.microsoft.com/office/word/2010/wordml" xmlns:w15="http://schemas.microsoft.com/office/word/2012/wordml" xmlns:w16cex="http://schemas.microsoft.com/office/word/2018/wordml/cex" xmlns:w16cid="http://schemas.microsoft.com/office/word/2016/wordml/cid" xmlns:w16="http://schemas.microsoft.com/office/word/2018/wordml" xmlns:w16se="http://schemas.microsoft.com/office/word/2015/wordml/symex" xmlns:wpg="http://schemas.microsoft.com/office/word/2010/wordprocessingGroup" xmlns:wpi="http://schemas.microsoft.com/office/word/2010/wordprocessingInk" xmlns:wne="http://schemas.microsoft.com/office/word/2006/wordml" xmlns:wps="http://schemas.microsoft.com/office/word/2010/wordprocessingShape" mc:Ignorable="w14 w15 w16se w16cid w16 w16cex wp14">
   <w:p>
     <w:pPr>
       <w:jc w:val="center"/>
@@ -13369,7 +13860,7 @@
 </file>
 
 <file path=word/numbering.xml><?xml version="1.0" encoding="utf-8"?>
-<w:numbering xmlns:wpc="http://schemas.microsoft.com/office/word/2010/wordprocessingCanvas" xmlns:cx="http://schemas.microsoft.com/office/drawing/2014/chartex" xmlns:cx1="http://schemas.microsoft.com/office/drawing/2015/9/8/chartex" xmlns:cx2="http://schemas.microsoft.com/office/drawing/2015/10/21/chartex" xmlns:cx3="http://schemas.microsoft.com/office/drawing/2016/5/9/chartex" xmlns:cx4="http://schemas.microsoft.com/office/drawing/2016/5/10/chartex" xmlns:cx5="http://schemas.microsoft.com/office/drawing/2016/5/11/chartex" xmlns:cx6="http://schemas.microsoft.com/office/drawing/2016/5/12/chartex" xmlns:cx7="http://schemas.microsoft.com/office/drawing/2016/5/13/chartex" xmlns:cx8="http://schemas.microsoft.com/office/drawing/2016/5/14/chartex" xmlns:mc="http://schemas.openxmlformats.org/markup-compatibility/2006" xmlns:aink="http://schemas.microsoft.com/office/drawing/2016/ink" xmlns:am3d="http://schemas.microsoft.com/office/drawing/2017/model3d" xmlns:o="urn:schemas-microsoft-com:office:office" xmlns:r="http://schemas.openxmlformats.org/officeDocument/2006/relationships" xmlns:m="http://schemas.openxmlformats.org/officeDocument/2006/math" xmlns:v="urn:schemas-microsoft-com:vml" xmlns:wp14="http://schemas.microsoft.com/office/word/2010/wordprocessingDrawing" xmlns:wp="http://schemas.openxmlformats.org/drawingml/2006/wordprocessingDrawing" xmlns:w10="urn:schemas-microsoft-com:office:word" xmlns:w="http://schemas.openxmlformats.org/wordprocessingml/2006/main" xmlns:w14="http://schemas.microsoft.com/office/word/2010/wordml" xmlns:w15="http://schemas.microsoft.com/office/word/2012/wordml" xmlns:w16cid="http://schemas.microsoft.com/office/word/2016/wordml/cid" xmlns:w16se="http://schemas.microsoft.com/office/word/2015/wordml/symex" xmlns:wpg="http://schemas.microsoft.com/office/word/2010/wordprocessingGroup" xmlns:wpi="http://schemas.microsoft.com/office/word/2010/wordprocessingInk" xmlns:wne="http://schemas.microsoft.com/office/word/2006/wordml" xmlns:wps="http://schemas.microsoft.com/office/word/2010/wordprocessingShape" mc:Ignorable="w14 w15 w16se w16cid wp14">
+<w:numbering xmlns:wpc="http://schemas.microsoft.com/office/word/2010/wordprocessingCanvas" xmlns:cx="http://schemas.microsoft.com/office/drawing/2014/chartex" xmlns:cx1="http://schemas.microsoft.com/office/drawing/2015/9/8/chartex" xmlns:cx2="http://schemas.microsoft.com/office/drawing/2015/10/21/chartex" xmlns:cx3="http://schemas.microsoft.com/office/drawing/2016/5/9/chartex" xmlns:cx4="http://schemas.microsoft.com/office/drawing/2016/5/10/chartex" xmlns:cx5="http://schemas.microsoft.com/office/drawing/2016/5/11/chartex" xmlns:cx6="http://schemas.microsoft.com/office/drawing/2016/5/12/chartex" xmlns:cx7="http://schemas.microsoft.com/office/drawing/2016/5/13/chartex" xmlns:cx8="http://schemas.microsoft.com/office/drawing/2016/5/14/chartex" xmlns:mc="http://schemas.openxmlformats.org/markup-compatibility/2006" xmlns:aink="http://schemas.microsoft.com/office/drawing/2016/ink" xmlns:am3d="http://schemas.microsoft.com/office/drawing/2017/model3d" xmlns:o="urn:schemas-microsoft-com:office:office" xmlns:r="http://schemas.openxmlformats.org/officeDocument/2006/relationships" xmlns:m="http://schemas.openxmlformats.org/officeDocument/2006/math" xmlns:v="urn:schemas-microsoft-com:vml" xmlns:wp14="http://schemas.microsoft.com/office/word/2010/wordprocessingDrawing" xmlns:wp="http://schemas.openxmlformats.org/drawingml/2006/wordprocessingDrawing" xmlns:w10="urn:schemas-microsoft-com:office:word" xmlns:w="http://schemas.openxmlformats.org/wordprocessingml/2006/main" xmlns:w14="http://schemas.microsoft.com/office/word/2010/wordml" xmlns:w15="http://schemas.microsoft.com/office/word/2012/wordml" xmlns:w16cex="http://schemas.microsoft.com/office/word/2018/wordml/cex" xmlns:w16cid="http://schemas.microsoft.com/office/word/2016/wordml/cid" xmlns:w16="http://schemas.microsoft.com/office/word/2018/wordml" xmlns:w16se="http://schemas.microsoft.com/office/word/2015/wordml/symex" xmlns:wpg="http://schemas.microsoft.com/office/word/2010/wordprocessingGroup" xmlns:wpi="http://schemas.microsoft.com/office/word/2010/wordprocessingInk" xmlns:wne="http://schemas.microsoft.com/office/word/2006/wordml" xmlns:wps="http://schemas.microsoft.com/office/word/2010/wordprocessingShape" mc:Ignorable="w14 w15 w16se w16cid w16 w16cex wp14">
   <w:abstractNum w:abstractNumId="0" w15:restartNumberingAfterBreak="0">
     <w:nsid w:val="048105BC"/>
     <w:multiLevelType w:val="hybridMultilevel"/>
@@ -17651,7 +18142,7 @@
 </file>
 
 <file path=word/styles.xml><?xml version="1.0" encoding="utf-8"?>
-<w:styles xmlns:mc="http://schemas.openxmlformats.org/markup-compatibility/2006" xmlns:r="http://schemas.openxmlformats.org/officeDocument/2006/relationships" xmlns:w="http://schemas.openxmlformats.org/wordprocessingml/2006/main" xmlns:w14="http://schemas.microsoft.com/office/word/2010/wordml" xmlns:w15="http://schemas.microsoft.com/office/word/2012/wordml" xmlns:w16cid="http://schemas.microsoft.com/office/word/2016/wordml/cid" xmlns:w16se="http://schemas.microsoft.com/office/word/2015/wordml/symex" mc:Ignorable="w14 w15 w16se w16cid">
+<w:styles xmlns:mc="http://schemas.openxmlformats.org/markup-compatibility/2006" xmlns:r="http://schemas.openxmlformats.org/officeDocument/2006/relationships" xmlns:w="http://schemas.openxmlformats.org/wordprocessingml/2006/main" xmlns:w14="http://schemas.microsoft.com/office/word/2010/wordml" xmlns:w15="http://schemas.microsoft.com/office/word/2012/wordml" xmlns:w16cex="http://schemas.microsoft.com/office/word/2018/wordml/cex" xmlns:w16cid="http://schemas.microsoft.com/office/word/2016/wordml/cid" xmlns:w16="http://schemas.microsoft.com/office/word/2018/wordml" xmlns:w16se="http://schemas.microsoft.com/office/word/2015/wordml/symex" mc:Ignorable="w14 w15 w16se w16cid w16 w16cex">
   <w:docDefaults>
     <w:rPrDefault>
       <w:rPr>
@@ -17667,7 +18158,7 @@
       </w:pPr>
     </w:pPrDefault>
   </w:docDefaults>
-  <w:latentStyles w:defLockedState="0" w:defUIPriority="99" w:defSemiHidden="0" w:defUnhideWhenUsed="0" w:defQFormat="0" w:count="375">
+  <w:latentStyles w:defLockedState="0" w:defUIPriority="99" w:defSemiHidden="0" w:defUnhideWhenUsed="0" w:defQFormat="0" w:count="376">
     <w:lsdException w:name="Normal" w:uiPriority="0" w:qFormat="1"/>
     <w:lsdException w:name="heading 1" w:uiPriority="9" w:qFormat="1"/>
     <w:lsdException w:name="heading 2" w:semiHidden="1" w:uiPriority="0" w:unhideWhenUsed="1" w:qFormat="1"/>
@@ -17773,7 +18264,6 @@
     <w:lsdException w:name="HTML Sample" w:semiHidden="1" w:unhideWhenUsed="1"/>
     <w:lsdException w:name="HTML Typewriter" w:semiHidden="1" w:unhideWhenUsed="1"/>
     <w:lsdException w:name="HTML Variable" w:semiHidden="1" w:unhideWhenUsed="1"/>
-    <w:lsdException w:name="Normal Table" w:semiHidden="1" w:unhideWhenUsed="1"/>
     <w:lsdException w:name="annotation subject" w:semiHidden="1" w:unhideWhenUsed="1"/>
     <w:lsdException w:name="No List" w:semiHidden="1" w:unhideWhenUsed="1"/>
     <w:lsdException w:name="Outline List 1" w:semiHidden="1" w:unhideWhenUsed="1"/>
@@ -17820,10 +18310,8 @@
     <w:lsdException w:name="Table Subtle 2" w:semiHidden="1" w:unhideWhenUsed="1"/>
     <w:lsdException w:name="Table Web 1" w:semiHidden="1" w:unhideWhenUsed="1"/>
     <w:lsdException w:name="Table Web 2" w:semiHidden="1" w:unhideWhenUsed="1"/>
-    <w:lsdException w:name="Table Web 3" w:semiHidden="1" w:unhideWhenUsed="1"/>
     <w:lsdException w:name="Balloon Text" w:semiHidden="1" w:unhideWhenUsed="1"/>
     <w:lsdException w:name="Table Grid" w:uiPriority="59"/>
-    <w:lsdException w:name="Table Theme" w:semiHidden="1" w:unhideWhenUsed="1"/>
     <w:lsdException w:name="Placeholder Text" w:semiHidden="1"/>
     <w:lsdException w:name="No Spacing" w:uiPriority="1" w:qFormat="1"/>
     <w:lsdException w:name="Light Shading" w:uiPriority="60"/>
@@ -18043,6 +18531,7 @@
     <w:lsdException w:name="Smart Hyperlink" w:semiHidden="1" w:unhideWhenUsed="1"/>
     <w:lsdException w:name="Hashtag" w:semiHidden="1" w:unhideWhenUsed="1"/>
     <w:lsdException w:name="Unresolved Mention" w:semiHidden="1" w:unhideWhenUsed="1"/>
+    <w:lsdException w:name="Smart Link" w:semiHidden="1" w:unhideWhenUsed="1"/>
   </w:latentStyles>
   <w:style w:type="paragraph" w:default="1" w:styleId="Normal">
     <w:name w:val="Normal"/>
@@ -18295,6 +18784,7 @@
   <w:style w:type="character" w:default="1" w:styleId="DefaultParagraphFont">
     <w:name w:val="Default Paragraph Font"/>
     <w:uiPriority w:val="1"/>
+    <w:semiHidden/>
     <w:unhideWhenUsed/>
   </w:style>
   <w:style w:type="table" w:default="1" w:styleId="TableNormal">

</xml_diff>

<commit_message>
Review and correction of all Forms. Notes in FormNotes.xlsx. Review and edits to RSM as well to fix font mismatch, list of effective pages, acronyms list. Major edit
</commit_message>
<xml_diff>
--- a/QCM/Alta Avionics QCM.docx
+++ b/QCM/Alta Avionics QCM.docx
@@ -346,6 +346,9 @@
           </mc:Fallback>
         </mc:AlternateContent>
       </w:r>
+      <w:r>
+        <w:t>ç</w:t>
+      </w:r>
     </w:p>
     <w:p>
       <w:pPr>
@@ -364,13 +367,13 @@
       <w:pPr>
         <w:pStyle w:val="Heading1"/>
       </w:pPr>
-      <w:bookmarkStart w:id="3" w:name="ListOfEffectivePages"/>
-      <w:bookmarkStart w:id="4" w:name="_Toc68018422"/>
+      <w:bookmarkStart w:id="3" w:name="_Toc68018422"/>
+      <w:bookmarkStart w:id="4" w:name="ListOfEffectivePages"/>
       <w:r>
         <w:lastRenderedPageBreak/>
         <w:t>List of Effective Pages</w:t>
       </w:r>
-      <w:bookmarkEnd w:id="4"/>
+      <w:bookmarkEnd w:id="3"/>
     </w:p>
     <w:tbl>
       <w:tblPr>
@@ -396,7 +399,7 @@
           <w:tcPr>
             <w:tcW w:w="1957" w:type="dxa"/>
           </w:tcPr>
-          <w:bookmarkEnd w:id="3"/>
+          <w:bookmarkEnd w:id="4"/>
           <w:p>
             <w:pPr>
               <w:jc w:val="center"/>
@@ -2248,13 +2251,7 @@
               <w:jc w:val="center"/>
             </w:pPr>
             <w:r>
-              <w:t>2</w:t>
-            </w:r>
-            <w:r>
-              <w:t>3</w:t>
-            </w:r>
-            <w:r>
-              <w:t>-2</w:t>
+              <w:t>23-2</w:t>
             </w:r>
           </w:p>
         </w:tc>
@@ -2398,17 +2395,7 @@
       </w:pPr>
     </w:p>
     <w:p>
-      <w:pPr>
-        <w:widowControl w:val="0"/>
-        <w:spacing w:line="240" w:lineRule="auto"/>
-        <w:rPr>
-          <w:bCs/>
-        </w:rPr>
-      </w:pPr>
-      <w:r>
-        <w:rPr>
-          <w:bCs/>
-        </w:rPr>
+      <w:r>
         <w:t>FAA Acceptance: ___________________________   Approved: ______________________________</w:t>
       </w:r>
     </w:p>
@@ -3357,12 +3344,7 @@
             <w:pStyle w:val="Heading1"/>
           </w:pPr>
           <w:r>
-            <w:t>Ta</w:t>
-          </w:r>
-          <w:bookmarkStart w:id="8" w:name="_GoBack"/>
-          <w:bookmarkEnd w:id="8"/>
-          <w:r>
-            <w:t>ble of Contents</w:t>
+            <w:t>Table of Contents</w:t>
           </w:r>
           <w:bookmarkEnd w:id="7"/>
           <w:r>
@@ -8060,12 +8042,12 @@
       <w:pPr>
         <w:pStyle w:val="Heading1"/>
       </w:pPr>
-      <w:bookmarkStart w:id="9" w:name="_Toc68018424"/>
+      <w:bookmarkStart w:id="8" w:name="_Toc68018424"/>
       <w:r>
         <w:lastRenderedPageBreak/>
         <w:t>Introduction</w:t>
       </w:r>
-      <w:bookmarkEnd w:id="9"/>
+      <w:bookmarkEnd w:id="8"/>
     </w:p>
     <w:p>
       <w:r>
@@ -8136,12 +8118,13 @@
       <w:pPr>
         <w:pStyle w:val="Heading1"/>
       </w:pPr>
-      <w:bookmarkStart w:id="10" w:name="_Toc68018425"/>
+      <w:bookmarkStart w:id="9" w:name="_Toc68018425"/>
+      <w:bookmarkStart w:id="10" w:name="_GoBack"/>
       <w:r>
         <w:lastRenderedPageBreak/>
         <w:t>Acronyms and Definitions</w:t>
       </w:r>
-      <w:bookmarkEnd w:id="10"/>
+      <w:bookmarkEnd w:id="9"/>
     </w:p>
     <w:p>
       <w:pPr>
@@ -8156,23 +8139,63 @@
       </w:r>
       <w:bookmarkEnd w:id="11"/>
     </w:p>
-    <w:p/>
     <w:p>
       <w:pPr>
         <w:pStyle w:val="Caption"/>
-      </w:pPr>
-      <w:r>
+        <w:rPr>
+          <w:rFonts w:cs="Times New Roman (Body CS)"/>
+          <w:color w:val="000000" w:themeColor="text1"/>
+        </w:rPr>
+      </w:pPr>
+      <w:r>
+        <w:rPr>
+          <w:rFonts w:cs="Times New Roman (Body CS)"/>
+          <w:color w:val="000000" w:themeColor="text1"/>
+        </w:rPr>
         <w:t xml:space="preserve">Table </w:t>
       </w:r>
-      <w:fldSimple w:instr=" SEQ Table \* ARABIC ">
-        <w:r>
-          <w:rPr>
-            <w:noProof/>
-          </w:rPr>
-          <w:t>1</w:t>
-        </w:r>
-      </w:fldSimple>
-      <w:r>
+      <w:r>
+        <w:rPr>
+          <w:rFonts w:cs="Times New Roman (Body CS)"/>
+          <w:color w:val="000000" w:themeColor="text1"/>
+        </w:rPr>
+        <w:fldChar w:fldCharType="begin"/>
+      </w:r>
+      <w:r>
+        <w:rPr>
+          <w:rFonts w:cs="Times New Roman (Body CS)"/>
+          <w:color w:val="000000" w:themeColor="text1"/>
+        </w:rPr>
+        <w:instrText xml:space="preserve"> SEQ Table \* ARABIC </w:instrText>
+      </w:r>
+      <w:r>
+        <w:rPr>
+          <w:rFonts w:cs="Times New Roman (Body CS)"/>
+          <w:color w:val="000000" w:themeColor="text1"/>
+        </w:rPr>
+        <w:fldChar w:fldCharType="separate"/>
+      </w:r>
+      <w:r>
+        <w:rPr>
+          <w:rFonts w:cs="Times New Roman (Body CS)"/>
+          <w:noProof/>
+          <w:color w:val="000000" w:themeColor="text1"/>
+        </w:rPr>
+        <w:t>1</w:t>
+      </w:r>
+      <w:r>
+        <w:rPr>
+          <w:rFonts w:cs="Times New Roman (Body CS)"/>
+          <w:noProof/>
+          <w:color w:val="000000" w:themeColor="text1"/>
+        </w:rPr>
+        <w:fldChar w:fldCharType="end"/>
+      </w:r>
+      <w:r>
+        <w:rPr>
+          <w:rFonts w:cs="Times New Roman (Body CS)"/>
+          <w:color w:val="000000" w:themeColor="text1"/>
+        </w:rPr>
         <w:t xml:space="preserve"> Acronyms</w:t>
       </w:r>
     </w:p>
@@ -8636,19 +8659,60 @@
     <w:p>
       <w:pPr>
         <w:pStyle w:val="Caption"/>
-      </w:pPr>
-      <w:r>
+        <w:rPr>
+          <w:rFonts w:cs="Times New Roman (Body CS)"/>
+          <w:color w:val="000000" w:themeColor="text1"/>
+        </w:rPr>
+      </w:pPr>
+      <w:r>
+        <w:rPr>
+          <w:rFonts w:cs="Times New Roman (Body CS)"/>
+          <w:color w:val="000000" w:themeColor="text1"/>
+        </w:rPr>
         <w:t xml:space="preserve">Table </w:t>
       </w:r>
-      <w:fldSimple w:instr=" SEQ Table \* ARABIC ">
-        <w:r>
-          <w:rPr>
-            <w:noProof/>
-          </w:rPr>
-          <w:t>2</w:t>
-        </w:r>
-      </w:fldSimple>
-      <w:r>
+      <w:r>
+        <w:rPr>
+          <w:rFonts w:cs="Times New Roman (Body CS)"/>
+          <w:color w:val="000000" w:themeColor="text1"/>
+        </w:rPr>
+        <w:fldChar w:fldCharType="begin"/>
+      </w:r>
+      <w:r>
+        <w:rPr>
+          <w:rFonts w:cs="Times New Roman (Body CS)"/>
+          <w:color w:val="000000" w:themeColor="text1"/>
+        </w:rPr>
+        <w:instrText xml:space="preserve"> SEQ Table \* ARABIC </w:instrText>
+      </w:r>
+      <w:r>
+        <w:rPr>
+          <w:rFonts w:cs="Times New Roman (Body CS)"/>
+          <w:color w:val="000000" w:themeColor="text1"/>
+        </w:rPr>
+        <w:fldChar w:fldCharType="separate"/>
+      </w:r>
+      <w:r>
+        <w:rPr>
+          <w:rFonts w:cs="Times New Roman (Body CS)"/>
+          <w:noProof/>
+          <w:color w:val="000000" w:themeColor="text1"/>
+        </w:rPr>
+        <w:t>2</w:t>
+      </w:r>
+      <w:r>
+        <w:rPr>
+          <w:rFonts w:cs="Times New Roman (Body CS)"/>
+          <w:noProof/>
+          <w:color w:val="000000" w:themeColor="text1"/>
+        </w:rPr>
+        <w:fldChar w:fldCharType="end"/>
+      </w:r>
+      <w:r>
+        <w:rPr>
+          <w:rFonts w:cs="Times New Roman (Body CS)"/>
+          <w:color w:val="000000" w:themeColor="text1"/>
+        </w:rPr>
         <w:t xml:space="preserve"> Important Definitions</w:t>
       </w:r>
     </w:p>
@@ -8800,6 +8864,7 @@
         <w:pStyle w:val="Heading1"/>
       </w:pPr>
       <w:bookmarkStart w:id="13" w:name="_Toc68018428"/>
+      <w:bookmarkEnd w:id="10"/>
       <w:r>
         <w:lastRenderedPageBreak/>
         <w:t>Manual Control</w:t>
@@ -21038,7 +21103,7 @@
 </file>
 
 <file path=customXml/itemProps1.xml><?xml version="1.0" encoding="utf-8"?>
-<ds:datastoreItem xmlns:ds="http://schemas.openxmlformats.org/officeDocument/2006/customXml" ds:itemID="{5A5F80DE-8023-BB41-A99A-15FCCC3F9BCF}">
+<ds:datastoreItem xmlns:ds="http://schemas.openxmlformats.org/officeDocument/2006/customXml" ds:itemID="{75860BC9-2162-C949-86FB-57D0148F4164}">
   <ds:schemaRefs>
     <ds:schemaRef ds:uri="http://schemas.openxmlformats.org/officeDocument/2006/bibliography"/>
   </ds:schemaRefs>

</xml_diff>